<commit_message>
Added support for preserving bookmarks inside list items.
</commit_message>
<xml_diff>
--- a/pso-docx-ant/src/test/import/cases/default-references-link/default-references-link.docx
+++ b/pso-docx-ant/src/test/import/cases/default-references-link/default-references-link.docx
@@ -169,10 +169,24 @@
     </w:p>
     <w:p>
       <w:pPr>
+        <w:pStyle w:val="ListParagraph"/>
+        <w:numPr>
+          <w:ilvl w:val="0"/>
+          <w:numId w:val="2"/>
+        </w:numPr>
+      </w:pPr>
+      <w:bookmarkStart w:id="6" w:name="bm2a4"/>
+      <w:bookmarkEnd w:id="6"/>
+      <w:r>
+        <w:t>List 2A4</w:t>
+      </w:r>
+    </w:p>
+    <w:p>
+      <w:pPr>
         <w:pStyle w:val="Heading2"/>
       </w:pPr>
-      <w:bookmarkStart w:id="6" w:name="_Another_heading_2B"/>
-      <w:bookmarkEnd w:id="6"/>
+      <w:bookmarkStart w:id="7" w:name="_Another_heading_2B"/>
+      <w:bookmarkEnd w:id="7"/>
       <w:r>
         <w:lastRenderedPageBreak/>
         <w:t>My</w:t>
@@ -424,8 +438,8 @@
       <w:pPr>
         <w:pStyle w:val="Heading2"/>
       </w:pPr>
-      <w:bookmarkStart w:id="7" w:name="_Another_heading_2C"/>
-      <w:bookmarkEnd w:id="7"/>
+      <w:bookmarkStart w:id="8" w:name="_Another_heading_2C"/>
+      <w:bookmarkEnd w:id="8"/>
       <w:r>
         <w:t>My</w:t>
       </w:r>
@@ -482,8 +496,8 @@
       <w:pPr>
         <w:pStyle w:val="Heading3"/>
       </w:pPr>
-      <w:bookmarkStart w:id="8" w:name="_Heading_3CA"/>
-      <w:bookmarkEnd w:id="8"/>
+      <w:bookmarkStart w:id="9" w:name="_Heading_3CA"/>
+      <w:bookmarkEnd w:id="9"/>
       <w:r>
         <w:t>My h</w:t>
       </w:r>
@@ -503,8 +517,6 @@
           <w:t>Link to 2A</w:t>
         </w:r>
       </w:hyperlink>
-      <w:bookmarkStart w:id="9" w:name="_GoBack"/>
-      <w:bookmarkEnd w:id="9"/>
     </w:p>
     <w:p>
       <w:hyperlink w:anchor="bm2a1" w:history="1">
@@ -527,12 +539,29 @@
       </w:hyperlink>
     </w:p>
     <w:p>
+      <w:pPr>
+        <w:rPr>
+          <w:rStyle w:val="Hyperlink"/>
+        </w:rPr>
+      </w:pPr>
       <w:hyperlink w:anchor="bm2a3" w:history="1">
         <w:r>
           <w:rPr>
             <w:rStyle w:val="Hyperlink"/>
           </w:rPr>
           <w:t>Link to 2A3</w:t>
+        </w:r>
+      </w:hyperlink>
+      <w:bookmarkStart w:id="10" w:name="_GoBack"/>
+      <w:bookmarkEnd w:id="10"/>
+    </w:p>
+    <w:p>
+      <w:hyperlink w:anchor="bm2a4" w:history="1">
+        <w:r>
+          <w:rPr>
+            <w:rStyle w:val="Hyperlink"/>
+          </w:rPr>
+          <w:t>Link to 2A4</w:t>
         </w:r>
       </w:hyperlink>
     </w:p>
@@ -661,8 +690,97 @@
       </w:pPr>
     </w:lvl>
   </w:abstractNum>
+  <w:abstractNum w:abstractNumId="1">
+    <w:nsid w:val="57117A63"/>
+    <w:multiLevelType w:val="hybridMultilevel"/>
+    <w:tmpl w:val="1794080E"/>
+    <w:lvl w:ilvl="0" w:tplc="0809000F">
+      <w:start w:val="1"/>
+      <w:numFmt w:val="decimal"/>
+      <w:lvlText w:val="%1."/>
+      <w:lvlJc w:val="left"/>
+      <w:pPr>
+        <w:ind w:left="720" w:hanging="360"/>
+      </w:pPr>
+    </w:lvl>
+    <w:lvl w:ilvl="1" w:tplc="08090019" w:tentative="1">
+      <w:start w:val="1"/>
+      <w:numFmt w:val="lowerLetter"/>
+      <w:lvlText w:val="%2."/>
+      <w:lvlJc w:val="left"/>
+      <w:pPr>
+        <w:ind w:left="1440" w:hanging="360"/>
+      </w:pPr>
+    </w:lvl>
+    <w:lvl w:ilvl="2" w:tplc="0809001B" w:tentative="1">
+      <w:start w:val="1"/>
+      <w:numFmt w:val="lowerRoman"/>
+      <w:lvlText w:val="%3."/>
+      <w:lvlJc w:val="right"/>
+      <w:pPr>
+        <w:ind w:left="2160" w:hanging="180"/>
+      </w:pPr>
+    </w:lvl>
+    <w:lvl w:ilvl="3" w:tplc="0809000F" w:tentative="1">
+      <w:start w:val="1"/>
+      <w:numFmt w:val="decimal"/>
+      <w:lvlText w:val="%4."/>
+      <w:lvlJc w:val="left"/>
+      <w:pPr>
+        <w:ind w:left="2880" w:hanging="360"/>
+      </w:pPr>
+    </w:lvl>
+    <w:lvl w:ilvl="4" w:tplc="08090019" w:tentative="1">
+      <w:start w:val="1"/>
+      <w:numFmt w:val="lowerLetter"/>
+      <w:lvlText w:val="%5."/>
+      <w:lvlJc w:val="left"/>
+      <w:pPr>
+        <w:ind w:left="3600" w:hanging="360"/>
+      </w:pPr>
+    </w:lvl>
+    <w:lvl w:ilvl="5" w:tplc="0809001B" w:tentative="1">
+      <w:start w:val="1"/>
+      <w:numFmt w:val="lowerRoman"/>
+      <w:lvlText w:val="%6."/>
+      <w:lvlJc w:val="right"/>
+      <w:pPr>
+        <w:ind w:left="4320" w:hanging="180"/>
+      </w:pPr>
+    </w:lvl>
+    <w:lvl w:ilvl="6" w:tplc="0809000F" w:tentative="1">
+      <w:start w:val="1"/>
+      <w:numFmt w:val="decimal"/>
+      <w:lvlText w:val="%7."/>
+      <w:lvlJc w:val="left"/>
+      <w:pPr>
+        <w:ind w:left="5040" w:hanging="360"/>
+      </w:pPr>
+    </w:lvl>
+    <w:lvl w:ilvl="7" w:tplc="08090019" w:tentative="1">
+      <w:start w:val="1"/>
+      <w:numFmt w:val="lowerLetter"/>
+      <w:lvlText w:val="%8."/>
+      <w:lvlJc w:val="left"/>
+      <w:pPr>
+        <w:ind w:left="5760" w:hanging="360"/>
+      </w:pPr>
+    </w:lvl>
+    <w:lvl w:ilvl="8" w:tplc="0809001B" w:tentative="1">
+      <w:start w:val="1"/>
+      <w:numFmt w:val="lowerRoman"/>
+      <w:lvlText w:val="%9."/>
+      <w:lvlJc w:val="right"/>
+      <w:pPr>
+        <w:ind w:left="6480" w:hanging="180"/>
+      </w:pPr>
+    </w:lvl>
+  </w:abstractNum>
   <w:num w:numId="1">
     <w:abstractNumId w:val="0"/>
+  </w:num>
+  <w:num w:numId="2">
+    <w:abstractNumId w:val="1"/>
   </w:num>
 </w:numbering>
 </file>
@@ -1727,7 +1845,7 @@
 </file>
 
 <file path=customXml/itemProps1.xml><?xml version="1.0" encoding="utf-8"?>
-<ds:datastoreItem xmlns:ds="http://schemas.openxmlformats.org/officeDocument/2006/customXml" ds:itemID="{4E4A3933-E925-4D63-80F3-0AA51F91275E}">
+<ds:datastoreItem xmlns:ds="http://schemas.openxmlformats.org/officeDocument/2006/customXml" ds:itemID="{1DC4F9FA-FF76-4C39-8B58-BE3002FAA49E}">
   <ds:schemaRefs>
     <ds:schemaRef ds:uri="http://schemas.openxmlformats.org/officeDocument/2006/bibliography"/>
   </ds:schemaRefs>

</xml_diff>

<commit_message>
Fixed STYLEREF fieldcode being imported as <xref>
</commit_message>
<xml_diff>
--- a/pso-docx-ant/src/test/import/cases/default-references-link/default-references-link.docx
+++ b/pso-docx-ant/src/test/import/cases/default-references-link/default-references-link.docx
@@ -1,6 +1,6 @@
 
 <file path=word/document.xml><?xml version="1.0" encoding="utf-8"?>
-<w:document xmlns:wpc="http://schemas.microsoft.com/office/word/2010/wordprocessingCanvas" xmlns:mc="http://schemas.openxmlformats.org/markup-compatibility/2006" xmlns:o="urn:schemas-microsoft-com:office:office" xmlns:r="http://schemas.openxmlformats.org/officeDocument/2006/relationships" xmlns:m="http://schemas.openxmlformats.org/officeDocument/2006/math" xmlns:v="urn:schemas-microsoft-com:vml" xmlns:wp14="http://schemas.microsoft.com/office/word/2010/wordprocessingDrawing" xmlns:wp="http://schemas.openxmlformats.org/drawingml/2006/wordprocessingDrawing" xmlns:w10="urn:schemas-microsoft-com:office:word" xmlns:w="http://schemas.openxmlformats.org/wordprocessingml/2006/main" xmlns:w14="http://schemas.microsoft.com/office/word/2010/wordml" xmlns:wpg="http://schemas.microsoft.com/office/word/2010/wordprocessingGroup" xmlns:wpi="http://schemas.microsoft.com/office/word/2010/wordprocessingInk" xmlns:wne="http://schemas.microsoft.com/office/word/2006/wordml" xmlns:wps="http://schemas.microsoft.com/office/word/2010/wordprocessingShape" mc:Ignorable="w14 wp14">
+<w:document xmlns:wpc="http://schemas.microsoft.com/office/word/2010/wordprocessingCanvas" xmlns:cx="http://schemas.microsoft.com/office/drawing/2014/chartex" xmlns:cx1="http://schemas.microsoft.com/office/drawing/2015/9/8/chartex" xmlns:cx2="http://schemas.microsoft.com/office/drawing/2015/10/21/chartex" xmlns:cx3="http://schemas.microsoft.com/office/drawing/2016/5/9/chartex" xmlns:cx4="http://schemas.microsoft.com/office/drawing/2016/5/10/chartex" xmlns:cx5="http://schemas.microsoft.com/office/drawing/2016/5/11/chartex" xmlns:cx6="http://schemas.microsoft.com/office/drawing/2016/5/12/chartex" xmlns:cx7="http://schemas.microsoft.com/office/drawing/2016/5/13/chartex" xmlns:cx8="http://schemas.microsoft.com/office/drawing/2016/5/14/chartex" xmlns:mc="http://schemas.openxmlformats.org/markup-compatibility/2006" xmlns:aink="http://schemas.microsoft.com/office/drawing/2016/ink" xmlns:am3d="http://schemas.microsoft.com/office/drawing/2017/model3d" xmlns:o="urn:schemas-microsoft-com:office:office" xmlns:r="http://schemas.openxmlformats.org/officeDocument/2006/relationships" xmlns:m="http://schemas.openxmlformats.org/officeDocument/2006/math" xmlns:v="urn:schemas-microsoft-com:vml" xmlns:wp14="http://schemas.microsoft.com/office/word/2010/wordprocessingDrawing" xmlns:wp="http://schemas.openxmlformats.org/drawingml/2006/wordprocessingDrawing" xmlns:w10="urn:schemas-microsoft-com:office:word" xmlns:w="http://schemas.openxmlformats.org/wordprocessingml/2006/main" xmlns:w14="http://schemas.microsoft.com/office/word/2010/wordml" xmlns:w15="http://schemas.microsoft.com/office/word/2012/wordml" xmlns:w16cex="http://schemas.microsoft.com/office/word/2018/wordml/cex" xmlns:w16cid="http://schemas.microsoft.com/office/word/2016/wordml/cid" xmlns:w16="http://schemas.microsoft.com/office/word/2018/wordml" xmlns:w16sdtdh="http://schemas.microsoft.com/office/word/2020/wordml/sdtdatahash" xmlns:w16se="http://schemas.microsoft.com/office/word/2015/wordml/symex" xmlns:wpg="http://schemas.microsoft.com/office/word/2010/wordprocessingGroup" xmlns:wpi="http://schemas.microsoft.com/office/word/2010/wordprocessingInk" xmlns:wne="http://schemas.microsoft.com/office/word/2006/wordml" xmlns:wps="http://schemas.microsoft.com/office/word/2010/wordprocessingShape" mc:Ignorable="w14 w15 w16se w16cid w16 w16cex w16sdtdh wp14">
   <w:body>
     <w:p>
       <w:pPr>
@@ -19,6 +19,17 @@
       <w:r>
         <w:t>Some text</w:t>
       </w:r>
+      <w:r>
+        <w:t xml:space="preserve"> </w:t>
+      </w:r>
+      <w:fldSimple w:instr=" STYLEREF  &quot;Heading 1&quot; \n  \* MERGEFORMAT ">
+        <w:r>
+          <w:rPr>
+            <w:noProof/>
+          </w:rPr>
+          <w:t>0</w:t>
+        </w:r>
+      </w:fldSimple>
     </w:p>
     <w:p>
       <w:r>
@@ -27,7 +38,7 @@
           <w:lang w:val="en-GB" w:eastAsia="en-GB"/>
         </w:rPr>
         <w:drawing>
-          <wp:inline distT="0" distB="0" distL="0" distR="0" wp14:anchorId="2DEBE12E" wp14:editId="4D2A6525">
+          <wp:inline distT="0" distB="0" distL="0" distR="0" wp14:anchorId="443E589A" wp14:editId="26D9E4E3">
             <wp:extent cx="5731510" cy="5367020"/>
             <wp:effectExtent l="0" t="0" r="2540" b="5080"/>
             <wp:docPr id="1" name="Picture 1"/>
@@ -42,7 +53,7 @@
                     <pic:cNvPicPr/>
                   </pic:nvPicPr>
                   <pic:blipFill>
-                    <a:blip r:embed="rId7">
+                    <a:blip r:embed="rId6">
                       <a:extLst>
                         <a:ext uri="{28A0092B-C50C-407E-A947-70E740481C1C}">
                           <a14:useLocalDpi xmlns:a14="http://schemas.microsoft.com/office/drawing/2010/main" val="0"/>
@@ -552,8 +563,6 @@
           <w:t>Link to 2A3</w:t>
         </w:r>
       </w:hyperlink>
-      <w:bookmarkStart w:id="10" w:name="_GoBack"/>
-      <w:bookmarkEnd w:id="10"/>
     </w:p>
     <w:p>
       <w:hyperlink w:anchor="bm2a4" w:history="1">
@@ -603,8 +612,8 @@
 </file>
 
 <file path=word/numbering.xml><?xml version="1.0" encoding="utf-8"?>
-<w:numbering xmlns:wpc="http://schemas.microsoft.com/office/word/2010/wordprocessingCanvas" xmlns:mc="http://schemas.openxmlformats.org/markup-compatibility/2006" xmlns:o="urn:schemas-microsoft-com:office:office" xmlns:r="http://schemas.openxmlformats.org/officeDocument/2006/relationships" xmlns:m="http://schemas.openxmlformats.org/officeDocument/2006/math" xmlns:v="urn:schemas-microsoft-com:vml" xmlns:wp14="http://schemas.microsoft.com/office/word/2010/wordprocessingDrawing" xmlns:wp="http://schemas.openxmlformats.org/drawingml/2006/wordprocessingDrawing" xmlns:w10="urn:schemas-microsoft-com:office:word" xmlns:w="http://schemas.openxmlformats.org/wordprocessingml/2006/main" xmlns:w14="http://schemas.microsoft.com/office/word/2010/wordml" xmlns:wpg="http://schemas.microsoft.com/office/word/2010/wordprocessingGroup" xmlns:wpi="http://schemas.microsoft.com/office/word/2010/wordprocessingInk" xmlns:wne="http://schemas.microsoft.com/office/word/2006/wordml" xmlns:wps="http://schemas.microsoft.com/office/word/2010/wordprocessingShape" mc:Ignorable="w14 wp14">
-  <w:abstractNum w:abstractNumId="0">
+<w:numbering xmlns:wpc="http://schemas.microsoft.com/office/word/2010/wordprocessingCanvas" xmlns:cx="http://schemas.microsoft.com/office/drawing/2014/chartex" xmlns:cx1="http://schemas.microsoft.com/office/drawing/2015/9/8/chartex" xmlns:cx2="http://schemas.microsoft.com/office/drawing/2015/10/21/chartex" xmlns:cx3="http://schemas.microsoft.com/office/drawing/2016/5/9/chartex" xmlns:cx4="http://schemas.microsoft.com/office/drawing/2016/5/10/chartex" xmlns:cx5="http://schemas.microsoft.com/office/drawing/2016/5/11/chartex" xmlns:cx6="http://schemas.microsoft.com/office/drawing/2016/5/12/chartex" xmlns:cx7="http://schemas.microsoft.com/office/drawing/2016/5/13/chartex" xmlns:cx8="http://schemas.microsoft.com/office/drawing/2016/5/14/chartex" xmlns:mc="http://schemas.openxmlformats.org/markup-compatibility/2006" xmlns:aink="http://schemas.microsoft.com/office/drawing/2016/ink" xmlns:am3d="http://schemas.microsoft.com/office/drawing/2017/model3d" xmlns:o="urn:schemas-microsoft-com:office:office" xmlns:r="http://schemas.openxmlformats.org/officeDocument/2006/relationships" xmlns:m="http://schemas.openxmlformats.org/officeDocument/2006/math" xmlns:v="urn:schemas-microsoft-com:vml" xmlns:wp14="http://schemas.microsoft.com/office/word/2010/wordprocessingDrawing" xmlns:wp="http://schemas.openxmlformats.org/drawingml/2006/wordprocessingDrawing" xmlns:w10="urn:schemas-microsoft-com:office:word" xmlns:w="http://schemas.openxmlformats.org/wordprocessingml/2006/main" xmlns:w14="http://schemas.microsoft.com/office/word/2010/wordml" xmlns:w15="http://schemas.microsoft.com/office/word/2012/wordml" xmlns:w16cex="http://schemas.microsoft.com/office/word/2018/wordml/cex" xmlns:w16cid="http://schemas.microsoft.com/office/word/2016/wordml/cid" xmlns:w16="http://schemas.microsoft.com/office/word/2018/wordml" xmlns:w16sdtdh="http://schemas.microsoft.com/office/word/2020/wordml/sdtdatahash" xmlns:w16se="http://schemas.microsoft.com/office/word/2015/wordml/symex" xmlns:wpg="http://schemas.microsoft.com/office/word/2010/wordprocessingGroup" xmlns:wpi="http://schemas.microsoft.com/office/word/2010/wordprocessingInk" xmlns:wne="http://schemas.microsoft.com/office/word/2006/wordml" xmlns:wps="http://schemas.microsoft.com/office/word/2010/wordprocessingShape" mc:Ignorable="w14 w15 w16se w16cid w16 w16cex w16sdtdh wp14">
+  <w:abstractNum w:abstractNumId="0" w15:restartNumberingAfterBreak="0">
     <w:nsid w:val="43944347"/>
     <w:multiLevelType w:val="hybridMultilevel"/>
     <w:tmpl w:val="54DCFCE6"/>
@@ -690,7 +699,7 @@
       </w:pPr>
     </w:lvl>
   </w:abstractNum>
-  <w:abstractNum w:abstractNumId="1">
+  <w:abstractNum w:abstractNumId="1" w15:restartNumberingAfterBreak="0">
     <w:nsid w:val="57117A63"/>
     <w:multiLevelType w:val="hybridMultilevel"/>
     <w:tmpl w:val="1794080E"/>
@@ -786,7 +795,7 @@
 </file>
 
 <file path=word/styles.xml><?xml version="1.0" encoding="utf-8"?>
-<w:styles xmlns:mc="http://schemas.openxmlformats.org/markup-compatibility/2006" xmlns:r="http://schemas.openxmlformats.org/officeDocument/2006/relationships" xmlns:w="http://schemas.openxmlformats.org/wordprocessingml/2006/main" xmlns:w14="http://schemas.microsoft.com/office/word/2010/wordml" mc:Ignorable="w14">
+<w:styles xmlns:mc="http://schemas.openxmlformats.org/markup-compatibility/2006" xmlns:r="http://schemas.openxmlformats.org/officeDocument/2006/relationships" xmlns:w="http://schemas.openxmlformats.org/wordprocessingml/2006/main" xmlns:w14="http://schemas.microsoft.com/office/word/2010/wordml" xmlns:w15="http://schemas.microsoft.com/office/word/2012/wordml" xmlns:w16cex="http://schemas.microsoft.com/office/word/2018/wordml/cex" xmlns:w16cid="http://schemas.microsoft.com/office/word/2016/wordml/cid" xmlns:w16="http://schemas.microsoft.com/office/word/2018/wordml" xmlns:w16sdtdh="http://schemas.microsoft.com/office/word/2020/wordml/sdtdatahash" xmlns:w16se="http://schemas.microsoft.com/office/word/2015/wordml/symex" mc:Ignorable="w14 w15 w16se w16cid w16 w16cex w16sdtdh">
   <w:docDefaults>
     <w:rPrDefault>
       <w:rPr>
@@ -802,529 +811,383 @@
       </w:pPr>
     </w:pPrDefault>
   </w:docDefaults>
-  <w:latentStyles w:defLockedState="0" w:defUIPriority="99" w:defSemiHidden="1" w:defUnhideWhenUsed="1" w:defQFormat="0" w:count="267">
-    <w:lsdException w:name="Normal" w:semiHidden="0" w:uiPriority="0" w:unhideWhenUsed="0" w:qFormat="1"/>
-    <w:lsdException w:name="heading 1" w:semiHidden="0" w:uiPriority="9" w:unhideWhenUsed="0" w:qFormat="1"/>
-    <w:lsdException w:name="heading 2" w:uiPriority="9" w:qFormat="1"/>
-    <w:lsdException w:name="heading 3" w:uiPriority="9" w:qFormat="1"/>
-    <w:lsdException w:name="heading 4" w:uiPriority="9" w:qFormat="1"/>
-    <w:lsdException w:name="heading 5" w:uiPriority="9" w:qFormat="1"/>
-    <w:lsdException w:name="heading 6" w:uiPriority="9" w:qFormat="1"/>
-    <w:lsdException w:name="heading 7" w:uiPriority="9" w:qFormat="1"/>
-    <w:lsdException w:name="heading 8" w:uiPriority="9" w:qFormat="1"/>
-    <w:lsdException w:name="heading 9" w:uiPriority="9" w:qFormat="1"/>
-    <w:lsdException w:name="toc 1" w:uiPriority="39"/>
-    <w:lsdException w:name="toc 2" w:uiPriority="39"/>
-    <w:lsdException w:name="toc 3" w:uiPriority="39"/>
-    <w:lsdException w:name="toc 4" w:uiPriority="39"/>
-    <w:lsdException w:name="toc 5" w:uiPriority="39"/>
-    <w:lsdException w:name="toc 6" w:uiPriority="39"/>
-    <w:lsdException w:name="toc 7" w:uiPriority="39"/>
-    <w:lsdException w:name="toc 8" w:uiPriority="39"/>
-    <w:lsdException w:name="toc 9" w:uiPriority="39"/>
-    <w:lsdException w:name="caption" w:uiPriority="35" w:qFormat="1"/>
-    <w:lsdException w:name="Title" w:semiHidden="0" w:uiPriority="10" w:unhideWhenUsed="0" w:qFormat="1"/>
-    <w:lsdException w:name="Default Paragraph Font" w:uiPriority="1"/>
-    <w:lsdException w:name="Subtitle" w:semiHidden="0" w:uiPriority="11" w:unhideWhenUsed="0" w:qFormat="1"/>
-    <w:lsdException w:name="Strong" w:semiHidden="0" w:uiPriority="22" w:unhideWhenUsed="0" w:qFormat="1"/>
-    <w:lsdException w:name="Emphasis" w:semiHidden="0" w:uiPriority="20" w:unhideWhenUsed="0" w:qFormat="1"/>
-    <w:lsdException w:name="Table Grid" w:semiHidden="0" w:uiPriority="59" w:unhideWhenUsed="0"/>
-    <w:lsdException w:name="Placeholder Text" w:unhideWhenUsed="0"/>
-    <w:lsdException w:name="No Spacing" w:semiHidden="0" w:uiPriority="1" w:unhideWhenUsed="0" w:qFormat="1"/>
-    <w:lsdException w:name="Light Shading" w:semiHidden="0" w:uiPriority="60" w:unhideWhenUsed="0"/>
-    <w:lsdException w:name="Light List" w:semiHidden="0" w:uiPriority="61" w:unhideWhenUsed="0"/>
-    <w:lsdException w:name="Light Grid" w:semiHidden="0" w:uiPriority="62" w:unhideWhenUsed="0"/>
-    <w:lsdException w:name="Medium Shading 1" w:semiHidden="0" w:uiPriority="63" w:unhideWhenUsed="0"/>
-    <w:lsdException w:name="Medium Shading 2" w:semiHidden="0" w:uiPriority="64" w:unhideWhenUsed="0"/>
-    <w:lsdException w:name="Medium List 1" w:semiHidden="0" w:uiPriority="65" w:unhideWhenUsed="0"/>
-    <w:lsdException w:name="Medium List 2" w:semiHidden="0" w:uiPriority="66" w:unhideWhenUsed="0"/>
-    <w:lsdException w:name="Medium Grid 1" w:semiHidden="0" w:uiPriority="67" w:unhideWhenUsed="0"/>
-    <w:lsdException w:name="Medium Grid 2" w:semiHidden="0" w:uiPriority="68" w:unhideWhenUsed="0"/>
-    <w:lsdException w:name="Medium Grid 3" w:semiHidden="0" w:uiPriority="69" w:unhideWhenUsed="0"/>
-    <w:lsdException w:name="Dark List" w:semiHidden="0" w:uiPriority="70" w:unhideWhenUsed="0"/>
-    <w:lsdException w:name="Colorful Shading" w:semiHidden="0" w:uiPriority="71" w:unhideWhenUsed="0"/>
-    <w:lsdException w:name="Colorful List" w:semiHidden="0" w:uiPriority="72" w:unhideWhenUsed="0"/>
-    <w:lsdException w:name="Colorful Grid" w:semiHidden="0" w:uiPriority="73" w:unhideWhenUsed="0"/>
-    <w:lsdException w:name="Light Shading Accent 1" w:semiHidden="0" w:uiPriority="60" w:unhideWhenUsed="0"/>
-    <w:lsdException w:name="Light List Accent 1" w:semiHidden="0" w:uiPriority="61" w:unhideWhenUsed="0"/>
-    <w:lsdException w:name="Light Grid Accent 1" w:semiHidden="0" w:uiPriority="62" w:unhideWhenUsed="0"/>
-    <w:lsdException w:name="Medium Shading 1 Accent 1" w:semiHidden="0" w:uiPriority="63" w:unhideWhenUsed="0"/>
-    <w:lsdException w:name="Medium Shading 2 Accent 1" w:semiHidden="0" w:uiPriority="64" w:unhideWhenUsed="0"/>
-    <w:lsdException w:name="Medium List 1 Accent 1" w:semiHidden="0" w:uiPriority="65" w:unhideWhenUsed="0"/>
-    <w:lsdException w:name="Revision" w:unhideWhenUsed="0"/>
-    <w:lsdException w:name="List Paragraph" w:semiHidden="0" w:uiPriority="34" w:unhideWhenUsed="0" w:qFormat="1"/>
-    <w:lsdException w:name="Quote" w:semiHidden="0" w:uiPriority="29" w:unhideWhenUsed="0" w:qFormat="1"/>
-    <w:lsdException w:name="Intense Quote" w:semiHidden="0" w:uiPriority="30" w:unhideWhenUsed="0" w:qFormat="1"/>
-    <w:lsdException w:name="Medium List 2 Accent 1" w:semiHidden="0" w:uiPriority="66" w:unhideWhenUsed="0"/>
-    <w:lsdException w:name="Medium Grid 1 Accent 1" w:semiHidden="0" w:uiPriority="67" w:unhideWhenUsed="0"/>
-    <w:lsdException w:name="Medium Grid 2 Accent 1" w:semiHidden="0" w:uiPriority="68" w:unhideWhenUsed="0"/>
-    <w:lsdException w:name="Medium Grid 3 Accent 1" w:semiHidden="0" w:uiPriority="69" w:unhideWhenUsed="0"/>
-    <w:lsdException w:name="Dark List Accent 1" w:semiHidden="0" w:uiPriority="70" w:unhideWhenUsed="0"/>
-    <w:lsdException w:name="Colorful Shading Accent 1" w:semiHidden="0" w:uiPriority="71" w:unhideWhenUsed="0"/>
-    <w:lsdException w:name="Colorful List Accent 1" w:semiHidden="0" w:uiPriority="72" w:unhideWhenUsed="0"/>
-    <w:lsdException w:name="Colorful Grid Accent 1" w:semiHidden="0" w:uiPriority="73" w:unhideWhenUsed="0"/>
-    <w:lsdException w:name="Light Shading Accent 2" w:semiHidden="0" w:uiPriority="60" w:unhideWhenUsed="0"/>
-    <w:lsdException w:name="Light List Accent 2" w:semiHidden="0" w:uiPriority="61" w:unhideWhenUsed="0"/>
-    <w:lsdException w:name="Light Grid Accent 2" w:semiHidden="0" w:uiPriority="62" w:unhideWhenUsed="0"/>
-    <w:lsdException w:name="Medium Shading 1 Accent 2" w:semiHidden="0" w:uiPriority="63" w:unhideWhenUsed="0"/>
-    <w:lsdException w:name="Medium Shading 2 Accent 2" w:semiHidden="0" w:uiPriority="64" w:unhideWhenUsed="0"/>
-    <w:lsdException w:name="Medium List 1 Accent 2" w:semiHidden="0" w:uiPriority="65" w:unhideWhenUsed="0"/>
-    <w:lsdException w:name="Medium List 2 Accent 2" w:semiHidden="0" w:uiPriority="66" w:unhideWhenUsed="0"/>
-    <w:lsdException w:name="Medium Grid 1 Accent 2" w:semiHidden="0" w:uiPriority="67" w:unhideWhenUsed="0"/>
-    <w:lsdException w:name="Medium Grid 2 Accent 2" w:semiHidden="0" w:uiPriority="68" w:unhideWhenUsed="0"/>
-    <w:lsdException w:name="Medium Grid 3 Accent 2" w:semiHidden="0" w:uiPriority="69" w:unhideWhenUsed="0"/>
-    <w:lsdException w:name="Dark List Accent 2" w:semiHidden="0" w:uiPriority="70" w:unhideWhenUsed="0"/>
-    <w:lsdException w:name="Colorful Shading Accent 2" w:semiHidden="0" w:uiPriority="71" w:unhideWhenUsed="0"/>
-    <w:lsdException w:name="Colorful List Accent 2" w:semiHidden="0" w:uiPriority="72" w:unhideWhenUsed="0"/>
-    <w:lsdException w:name="Colorful Grid Accent 2" w:semiHidden="0" w:uiPriority="73" w:unhideWhenUsed="0"/>
-    <w:lsdException w:name="Light Shading Accent 3" w:semiHidden="0" w:uiPriority="60" w:unhideWhenUsed="0"/>
-    <w:lsdException w:name="Light List Accent 3" w:semiHidden="0" w:uiPriority="61" w:unhideWhenUsed="0"/>
-    <w:lsdException w:name="Light Grid Accent 3" w:semiHidden="0" w:uiPriority="62" w:unhideWhenUsed="0"/>
-    <w:lsdException w:name="Medium Shading 1 Accent 3" w:semiHidden="0" w:uiPriority="63" w:unhideWhenUsed="0"/>
-    <w:lsdException w:name="Medium Shading 2 Accent 3" w:semiHidden="0" w:uiPriority="64" w:unhideWhenUsed="0"/>
-    <w:lsdException w:name="Medium List 1 Accent 3" w:semiHidden="0" w:uiPriority="65" w:unhideWhenUsed="0"/>
-    <w:lsdException w:name="Medium List 2 Accent 3" w:semiHidden="0" w:uiPriority="66" w:unhideWhenUsed="0"/>
-    <w:lsdException w:name="Medium Grid 1 Accent 3" w:semiHidden="0" w:uiPriority="67" w:unhideWhenUsed="0"/>
-    <w:lsdException w:name="Medium Grid 2 Accent 3" w:semiHidden="0" w:uiPriority="68" w:unhideWhenUsed="0"/>
-    <w:lsdException w:name="Medium Grid 3 Accent 3" w:semiHidden="0" w:uiPriority="69" w:unhideWhenUsed="0"/>
-    <w:lsdException w:name="Dark List Accent 3" w:semiHidden="0" w:uiPriority="70" w:unhideWhenUsed="0"/>
-    <w:lsdException w:name="Colorful Shading Accent 3" w:semiHidden="0" w:uiPriority="71" w:unhideWhenUsed="0"/>
-    <w:lsdException w:name="Colorful List Accent 3" w:semiHidden="0" w:uiPriority="72" w:unhideWhenUsed="0"/>
-    <w:lsdException w:name="Colorful Grid Accent 3" w:semiHidden="0" w:uiPriority="73" w:unhideWhenUsed="0"/>
-    <w:lsdException w:name="Light Shading Accent 4" w:semiHidden="0" w:uiPriority="60" w:unhideWhenUsed="0"/>
-    <w:lsdException w:name="Light List Accent 4" w:semiHidden="0" w:uiPriority="61" w:unhideWhenUsed="0"/>
-    <w:lsdException w:name="Light Grid Accent 4" w:semiHidden="0" w:uiPriority="62" w:unhideWhenUsed="0"/>
-    <w:lsdException w:name="Medium Shading 1 Accent 4" w:semiHidden="0" w:uiPriority="63" w:unhideWhenUsed="0"/>
-    <w:lsdException w:name="Medium Shading 2 Accent 4" w:semiHidden="0" w:uiPriority="64" w:unhideWhenUsed="0"/>
-    <w:lsdException w:name="Medium List 1 Accent 4" w:semiHidden="0" w:uiPriority="65" w:unhideWhenUsed="0"/>
-    <w:lsdException w:name="Medium List 2 Accent 4" w:semiHidden="0" w:uiPriority="66" w:unhideWhenUsed="0"/>
-    <w:lsdException w:name="Medium Grid 1 Accent 4" w:semiHidden="0" w:uiPriority="67" w:unhideWhenUsed="0"/>
-    <w:lsdException w:name="Medium Grid 2 Accent 4" w:semiHidden="0" w:uiPriority="68" w:unhideWhenUsed="0"/>
-    <w:lsdException w:name="Medium Grid 3 Accent 4" w:semiHidden="0" w:uiPriority="69" w:unhideWhenUsed="0"/>
-    <w:lsdException w:name="Dark List Accent 4" w:semiHidden="0" w:uiPriority="70" w:unhideWhenUsed="0"/>
-    <w:lsdException w:name="Colorful Shading Accent 4" w:semiHidden="0" w:uiPriority="71" w:unhideWhenUsed="0"/>
-    <w:lsdException w:name="Colorful List Accent 4" w:semiHidden="0" w:uiPriority="72" w:unhideWhenUsed="0"/>
-    <w:lsdException w:name="Colorful Grid Accent 4" w:semiHidden="0" w:uiPriority="73" w:unhideWhenUsed="0"/>
-    <w:lsdException w:name="Light Shading Accent 5" w:semiHidden="0" w:uiPriority="60" w:unhideWhenUsed="0"/>
-    <w:lsdException w:name="Light List Accent 5" w:semiHidden="0" w:uiPriority="61" w:unhideWhenUsed="0"/>
-    <w:lsdException w:name="Light Grid Accent 5" w:semiHidden="0" w:uiPriority="62" w:unhideWhenUsed="0"/>
-    <w:lsdException w:name="Medium Shading 1 Accent 5" w:semiHidden="0" w:uiPriority="63" w:unhideWhenUsed="0"/>
-    <w:lsdException w:name="Medium Shading 2 Accent 5" w:semiHidden="0" w:uiPriority="64" w:unhideWhenUsed="0"/>
-    <w:lsdException w:name="Medium List 1 Accent 5" w:semiHidden="0" w:uiPriority="65" w:unhideWhenUsed="0"/>
-    <w:lsdException w:name="Medium List 2 Accent 5" w:semiHidden="0" w:uiPriority="66" w:unhideWhenUsed="0"/>
-    <w:lsdException w:name="Medium Grid 1 Accent 5" w:semiHidden="0" w:uiPriority="67" w:unhideWhenUsed="0"/>
-    <w:lsdException w:name="Medium Grid 2 Accent 5" w:semiHidden="0" w:uiPriority="68" w:unhideWhenUsed="0"/>
-    <w:lsdException w:name="Medium Grid 3 Accent 5" w:semiHidden="0" w:uiPriority="69" w:unhideWhenUsed="0"/>
-    <w:lsdException w:name="Dark List Accent 5" w:semiHidden="0" w:uiPriority="70" w:unhideWhenUsed="0"/>
-    <w:lsdException w:name="Colorful Shading Accent 5" w:semiHidden="0" w:uiPriority="71" w:unhideWhenUsed="0"/>
-    <w:lsdException w:name="Colorful List Accent 5" w:semiHidden="0" w:uiPriority="72" w:unhideWhenUsed="0"/>
-    <w:lsdException w:name="Colorful Grid Accent 5" w:semiHidden="0" w:uiPriority="73" w:unhideWhenUsed="0"/>
-    <w:lsdException w:name="Light Shading Accent 6" w:semiHidden="0" w:uiPriority="60" w:unhideWhenUsed="0"/>
-    <w:lsdException w:name="Light List Accent 6" w:semiHidden="0" w:uiPriority="61" w:unhideWhenUsed="0"/>
-    <w:lsdException w:name="Light Grid Accent 6" w:semiHidden="0" w:uiPriority="62" w:unhideWhenUsed="0"/>
-    <w:lsdException w:name="Medium Shading 1 Accent 6" w:semiHidden="0" w:uiPriority="63" w:unhideWhenUsed="0"/>
-    <w:lsdException w:name="Medium Shading 2 Accent 6" w:semiHidden="0" w:uiPriority="64" w:unhideWhenUsed="0"/>
-    <w:lsdException w:name="Medium List 1 Accent 6" w:semiHidden="0" w:uiPriority="65" w:unhideWhenUsed="0"/>
-    <w:lsdException w:name="Medium List 2 Accent 6" w:semiHidden="0" w:uiPriority="66" w:unhideWhenUsed="0"/>
-    <w:lsdException w:name="Medium Grid 1 Accent 6" w:semiHidden="0" w:uiPriority="67" w:unhideWhenUsed="0"/>
-    <w:lsdException w:name="Medium Grid 2 Accent 6" w:semiHidden="0" w:uiPriority="68" w:unhideWhenUsed="0"/>
-    <w:lsdException w:name="Medium Grid 3 Accent 6" w:semiHidden="0" w:uiPriority="69" w:unhideWhenUsed="0"/>
-    <w:lsdException w:name="Dark List Accent 6" w:semiHidden="0" w:uiPriority="70" w:unhideWhenUsed="0"/>
-    <w:lsdException w:name="Colorful Shading Accent 6" w:semiHidden="0" w:uiPriority="71" w:unhideWhenUsed="0"/>
-    <w:lsdException w:name="Colorful List Accent 6" w:semiHidden="0" w:uiPriority="72" w:unhideWhenUsed="0"/>
-    <w:lsdException w:name="Colorful Grid Accent 6" w:semiHidden="0" w:uiPriority="73" w:unhideWhenUsed="0"/>
-    <w:lsdException w:name="Subtle Emphasis" w:semiHidden="0" w:uiPriority="19" w:unhideWhenUsed="0" w:qFormat="1"/>
-    <w:lsdException w:name="Intense Emphasis" w:semiHidden="0" w:uiPriority="21" w:unhideWhenUsed="0" w:qFormat="1"/>
-    <w:lsdException w:name="Subtle Reference" w:semiHidden="0" w:uiPriority="31" w:unhideWhenUsed="0" w:qFormat="1"/>
-    <w:lsdException w:name="Intense Reference" w:semiHidden="0" w:uiPriority="32" w:unhideWhenUsed="0" w:qFormat="1"/>
-    <w:lsdException w:name="Book Title" w:semiHidden="0" w:uiPriority="33" w:unhideWhenUsed="0" w:qFormat="1"/>
-    <w:lsdException w:name="Bibliography" w:uiPriority="37"/>
-    <w:lsdException w:name="TOC Heading" w:uiPriority="39" w:qFormat="1"/>
-  </w:latentStyles>
-  <w:style w:type="paragraph" w:default="1" w:styleId="Normal">
-    <w:name w:val="Normal"/>
-    <w:qFormat/>
-  </w:style>
-  <w:style w:type="paragraph" w:styleId="Heading1">
-    <w:name w:val="heading 1"/>
-    <w:basedOn w:val="Normal"/>
-    <w:next w:val="Normal"/>
-    <w:link w:val="Heading1Char"/>
-    <w:uiPriority w:val="9"/>
-    <w:qFormat/>
-    <w:rsid w:val="00033CEB"/>
-    <w:pPr>
-      <w:keepNext/>
-      <w:keepLines/>
-      <w:spacing w:before="480" w:after="0"/>
-      <w:outlineLvl w:val="0"/>
-    </w:pPr>
-    <w:rPr>
-      <w:rFonts w:asciiTheme="majorHAnsi" w:eastAsiaTheme="majorEastAsia" w:hAnsiTheme="majorHAnsi" w:cstheme="majorBidi"/>
-      <w:b/>
-      <w:bCs/>
-      <w:color w:val="365F91" w:themeColor="accent1" w:themeShade="BF"/>
-      <w:sz w:val="28"/>
-      <w:szCs w:val="28"/>
-    </w:rPr>
-  </w:style>
-  <w:style w:type="paragraph" w:styleId="Heading2">
-    <w:name w:val="heading 2"/>
-    <w:basedOn w:val="Normal"/>
-    <w:next w:val="Normal"/>
-    <w:link w:val="Heading2Char"/>
-    <w:uiPriority w:val="9"/>
-    <w:unhideWhenUsed/>
-    <w:qFormat/>
-    <w:rsid w:val="00A23E43"/>
-    <w:pPr>
-      <w:keepNext/>
-      <w:keepLines/>
-      <w:spacing w:before="200" w:after="0"/>
-      <w:outlineLvl w:val="1"/>
-    </w:pPr>
-    <w:rPr>
-      <w:rFonts w:asciiTheme="majorHAnsi" w:eastAsiaTheme="majorEastAsia" w:hAnsiTheme="majorHAnsi" w:cstheme="majorBidi"/>
-      <w:b/>
-      <w:bCs/>
-      <w:color w:val="4F81BD" w:themeColor="accent1"/>
-      <w:sz w:val="26"/>
-      <w:szCs w:val="26"/>
-    </w:rPr>
-  </w:style>
-  <w:style w:type="paragraph" w:styleId="Heading3">
-    <w:name w:val="heading 3"/>
-    <w:basedOn w:val="Normal"/>
-    <w:next w:val="Normal"/>
-    <w:link w:val="Heading3Char"/>
-    <w:uiPriority w:val="9"/>
-    <w:unhideWhenUsed/>
-    <w:qFormat/>
-    <w:rsid w:val="00A23E43"/>
-    <w:pPr>
-      <w:keepNext/>
-      <w:keepLines/>
-      <w:spacing w:before="200" w:after="0"/>
-      <w:outlineLvl w:val="2"/>
-    </w:pPr>
-    <w:rPr>
-      <w:rFonts w:asciiTheme="majorHAnsi" w:eastAsiaTheme="majorEastAsia" w:hAnsiTheme="majorHAnsi" w:cstheme="majorBidi"/>
-      <w:b/>
-      <w:bCs/>
-      <w:color w:val="4F81BD" w:themeColor="accent1"/>
-    </w:rPr>
-  </w:style>
-  <w:style w:type="character" w:default="1" w:styleId="DefaultParagraphFont">
-    <w:name w:val="Default Paragraph Font"/>
-    <w:uiPriority w:val="1"/>
-    <w:semiHidden/>
-    <w:unhideWhenUsed/>
-  </w:style>
-  <w:style w:type="table" w:default="1" w:styleId="TableNormal">
-    <w:name w:val="Normal Table"/>
-    <w:uiPriority w:val="99"/>
-    <w:semiHidden/>
-    <w:unhideWhenUsed/>
-    <w:tblPr>
-      <w:tblInd w:w="0" w:type="dxa"/>
-      <w:tblCellMar>
-        <w:top w:w="0" w:type="dxa"/>
-        <w:left w:w="108" w:type="dxa"/>
-        <w:bottom w:w="0" w:type="dxa"/>
-        <w:right w:w="108" w:type="dxa"/>
-      </w:tblCellMar>
-    </w:tblPr>
-  </w:style>
-  <w:style w:type="numbering" w:default="1" w:styleId="NoList">
-    <w:name w:val="No List"/>
-    <w:uiPriority w:val="99"/>
-    <w:semiHidden/>
-    <w:unhideWhenUsed/>
-  </w:style>
-  <w:style w:type="paragraph" w:styleId="BalloonText">
-    <w:name w:val="Balloon Text"/>
-    <w:basedOn w:val="Normal"/>
-    <w:link w:val="BalloonTextChar"/>
-    <w:uiPriority w:val="99"/>
-    <w:semiHidden/>
-    <w:unhideWhenUsed/>
-    <w:rsid w:val="002775A5"/>
-    <w:pPr>
-      <w:spacing w:after="0" w:line="240" w:lineRule="auto"/>
-    </w:pPr>
-    <w:rPr>
-      <w:rFonts w:ascii="Tahoma" w:hAnsi="Tahoma" w:cs="Tahoma"/>
-      <w:sz w:val="16"/>
-      <w:szCs w:val="16"/>
-    </w:rPr>
-  </w:style>
-  <w:style w:type="character" w:customStyle="1" w:styleId="BalloonTextChar">
-    <w:name w:val="Balloon Text Char"/>
-    <w:basedOn w:val="DefaultParagraphFont"/>
-    <w:link w:val="BalloonText"/>
-    <w:uiPriority w:val="99"/>
-    <w:semiHidden/>
-    <w:rsid w:val="002775A5"/>
-    <w:rPr>
-      <w:rFonts w:ascii="Tahoma" w:hAnsi="Tahoma" w:cs="Tahoma"/>
-      <w:sz w:val="16"/>
-      <w:szCs w:val="16"/>
-    </w:rPr>
-  </w:style>
-  <w:style w:type="character" w:customStyle="1" w:styleId="Heading1Char">
-    <w:name w:val="Heading 1 Char"/>
-    <w:basedOn w:val="DefaultParagraphFont"/>
-    <w:link w:val="Heading1"/>
-    <w:uiPriority w:val="9"/>
-    <w:rsid w:val="00033CEB"/>
-    <w:rPr>
-      <w:rFonts w:asciiTheme="majorHAnsi" w:eastAsiaTheme="majorEastAsia" w:hAnsiTheme="majorHAnsi" w:cstheme="majorBidi"/>
-      <w:b/>
-      <w:bCs/>
-      <w:color w:val="365F91" w:themeColor="accent1" w:themeShade="BF"/>
-      <w:sz w:val="28"/>
-      <w:szCs w:val="28"/>
-    </w:rPr>
-  </w:style>
-  <w:style w:type="paragraph" w:styleId="ListParagraph">
-    <w:name w:val="List Paragraph"/>
-    <w:basedOn w:val="Normal"/>
-    <w:uiPriority w:val="34"/>
-    <w:qFormat/>
-    <w:rsid w:val="00A23E43"/>
-    <w:pPr>
-      <w:ind w:left="720"/>
-      <w:contextualSpacing/>
-    </w:pPr>
-  </w:style>
-  <w:style w:type="character" w:customStyle="1" w:styleId="Heading2Char">
-    <w:name w:val="Heading 2 Char"/>
-    <w:basedOn w:val="DefaultParagraphFont"/>
-    <w:link w:val="Heading2"/>
-    <w:uiPriority w:val="9"/>
-    <w:rsid w:val="00A23E43"/>
-    <w:rPr>
-      <w:rFonts w:asciiTheme="majorHAnsi" w:eastAsiaTheme="majorEastAsia" w:hAnsiTheme="majorHAnsi" w:cstheme="majorBidi"/>
-      <w:b/>
-      <w:bCs/>
-      <w:color w:val="4F81BD" w:themeColor="accent1"/>
-      <w:sz w:val="26"/>
-      <w:szCs w:val="26"/>
-    </w:rPr>
-  </w:style>
-  <w:style w:type="table" w:styleId="TableGrid">
-    <w:name w:val="Table Grid"/>
-    <w:basedOn w:val="TableNormal"/>
-    <w:uiPriority w:val="59"/>
-    <w:rsid w:val="00A23E43"/>
-    <w:pPr>
-      <w:spacing w:after="0" w:line="240" w:lineRule="auto"/>
-    </w:pPr>
-    <w:tblPr>
-      <w:tblBorders>
-        <w:top w:val="single" w:sz="4" w:space="0" w:color="auto"/>
-        <w:left w:val="single" w:sz="4" w:space="0" w:color="auto"/>
-        <w:bottom w:val="single" w:sz="4" w:space="0" w:color="auto"/>
-        <w:right w:val="single" w:sz="4" w:space="0" w:color="auto"/>
-        <w:insideH w:val="single" w:sz="4" w:space="0" w:color="auto"/>
-        <w:insideV w:val="single" w:sz="4" w:space="0" w:color="auto"/>
-      </w:tblBorders>
-    </w:tblPr>
-  </w:style>
-  <w:style w:type="character" w:customStyle="1" w:styleId="Heading3Char">
-    <w:name w:val="Heading 3 Char"/>
-    <w:basedOn w:val="DefaultParagraphFont"/>
-    <w:link w:val="Heading3"/>
-    <w:uiPriority w:val="9"/>
-    <w:rsid w:val="00A23E43"/>
-    <w:rPr>
-      <w:rFonts w:asciiTheme="majorHAnsi" w:eastAsiaTheme="majorEastAsia" w:hAnsiTheme="majorHAnsi" w:cstheme="majorBidi"/>
-      <w:b/>
-      <w:bCs/>
-      <w:color w:val="4F81BD" w:themeColor="accent1"/>
-    </w:rPr>
-  </w:style>
-  <w:style w:type="character" w:styleId="Hyperlink">
-    <w:name w:val="Hyperlink"/>
-    <w:basedOn w:val="DefaultParagraphFont"/>
-    <w:uiPriority w:val="99"/>
-    <w:unhideWhenUsed/>
-    <w:rsid w:val="00116BC8"/>
-    <w:rPr>
-      <w:color w:val="0000FF" w:themeColor="hyperlink"/>
-      <w:u w:val="single"/>
-    </w:rPr>
-  </w:style>
-  <w:style w:type="character" w:styleId="FollowedHyperlink">
-    <w:name w:val="FollowedHyperlink"/>
-    <w:basedOn w:val="DefaultParagraphFont"/>
-    <w:uiPriority w:val="99"/>
-    <w:semiHidden/>
-    <w:unhideWhenUsed/>
-    <w:rsid w:val="00FB5C44"/>
-    <w:rPr>
-      <w:color w:val="800080" w:themeColor="followedHyperlink"/>
-      <w:u w:val="single"/>
-    </w:rPr>
-  </w:style>
-</w:styles>
-</file>
-
-<file path=word/stylesWithEffects.xml><?xml version="1.0" encoding="utf-8"?>
-<w:styles xmlns:wpc="http://schemas.microsoft.com/office/word/2010/wordprocessingCanvas" xmlns:mc="http://schemas.openxmlformats.org/markup-compatibility/2006" xmlns:o="urn:schemas-microsoft-com:office:office" xmlns:r="http://schemas.openxmlformats.org/officeDocument/2006/relationships" xmlns:m="http://schemas.openxmlformats.org/officeDocument/2006/math" xmlns:v="urn:schemas-microsoft-com:vml" xmlns:wp14="http://schemas.microsoft.com/office/word/2010/wordprocessingDrawing" xmlns:wp="http://schemas.openxmlformats.org/drawingml/2006/wordprocessingDrawing" xmlns:w10="urn:schemas-microsoft-com:office:word" xmlns:w="http://schemas.openxmlformats.org/wordprocessingml/2006/main" xmlns:w14="http://schemas.microsoft.com/office/word/2010/wordml" xmlns:wpg="http://schemas.microsoft.com/office/word/2010/wordprocessingGroup" xmlns:wpi="http://schemas.microsoft.com/office/word/2010/wordprocessingInk" xmlns:wne="http://schemas.microsoft.com/office/word/2006/wordml" xmlns:wps="http://schemas.microsoft.com/office/word/2010/wordprocessingShape" mc:Ignorable="w14 wp14">
-  <w:docDefaults>
-    <w:rPrDefault>
-      <w:rPr>
-        <w:rFonts w:asciiTheme="minorHAnsi" w:eastAsiaTheme="minorHAnsi" w:hAnsiTheme="minorHAnsi" w:cstheme="minorBidi"/>
-        <w:sz w:val="22"/>
-        <w:szCs w:val="22"/>
-        <w:lang w:val="en-AU" w:eastAsia="en-US" w:bidi="ar-SA"/>
-      </w:rPr>
-    </w:rPrDefault>
-    <w:pPrDefault>
-      <w:pPr>
-        <w:spacing w:after="200" w:line="276" w:lineRule="auto"/>
-      </w:pPr>
-    </w:pPrDefault>
-  </w:docDefaults>
-  <w:latentStyles w:defLockedState="0" w:defUIPriority="99" w:defSemiHidden="1" w:defUnhideWhenUsed="1" w:defQFormat="0" w:count="267">
-    <w:lsdException w:name="Normal" w:semiHidden="0" w:uiPriority="0" w:unhideWhenUsed="0" w:qFormat="1"/>
-    <w:lsdException w:name="heading 1" w:semiHidden="0" w:uiPriority="9" w:unhideWhenUsed="0" w:qFormat="1"/>
-    <w:lsdException w:name="heading 2" w:uiPriority="9" w:qFormat="1"/>
-    <w:lsdException w:name="heading 3" w:uiPriority="9" w:qFormat="1"/>
-    <w:lsdException w:name="heading 4" w:uiPriority="9" w:qFormat="1"/>
-    <w:lsdException w:name="heading 5" w:uiPriority="9" w:qFormat="1"/>
-    <w:lsdException w:name="heading 6" w:uiPriority="9" w:qFormat="1"/>
-    <w:lsdException w:name="heading 7" w:uiPriority="9" w:qFormat="1"/>
-    <w:lsdException w:name="heading 8" w:uiPriority="9" w:qFormat="1"/>
-    <w:lsdException w:name="heading 9" w:uiPriority="9" w:qFormat="1"/>
-    <w:lsdException w:name="toc 1" w:uiPriority="39"/>
-    <w:lsdException w:name="toc 2" w:uiPriority="39"/>
-    <w:lsdException w:name="toc 3" w:uiPriority="39"/>
-    <w:lsdException w:name="toc 4" w:uiPriority="39"/>
-    <w:lsdException w:name="toc 5" w:uiPriority="39"/>
-    <w:lsdException w:name="toc 6" w:uiPriority="39"/>
-    <w:lsdException w:name="toc 7" w:uiPriority="39"/>
-    <w:lsdException w:name="toc 8" w:uiPriority="39"/>
-    <w:lsdException w:name="toc 9" w:uiPriority="39"/>
-    <w:lsdException w:name="caption" w:uiPriority="35" w:qFormat="1"/>
-    <w:lsdException w:name="Title" w:semiHidden="0" w:uiPriority="10" w:unhideWhenUsed="0" w:qFormat="1"/>
-    <w:lsdException w:name="Default Paragraph Font" w:uiPriority="1"/>
-    <w:lsdException w:name="Subtitle" w:semiHidden="0" w:uiPriority="11" w:unhideWhenUsed="0" w:qFormat="1"/>
-    <w:lsdException w:name="Strong" w:semiHidden="0" w:uiPriority="22" w:unhideWhenUsed="0" w:qFormat="1"/>
-    <w:lsdException w:name="Emphasis" w:semiHidden="0" w:uiPriority="20" w:unhideWhenUsed="0" w:qFormat="1"/>
-    <w:lsdException w:name="Table Grid" w:semiHidden="0" w:uiPriority="59" w:unhideWhenUsed="0"/>
-    <w:lsdException w:name="Placeholder Text" w:unhideWhenUsed="0"/>
-    <w:lsdException w:name="No Spacing" w:semiHidden="0" w:uiPriority="1" w:unhideWhenUsed="0" w:qFormat="1"/>
-    <w:lsdException w:name="Light Shading" w:semiHidden="0" w:uiPriority="60" w:unhideWhenUsed="0"/>
-    <w:lsdException w:name="Light List" w:semiHidden="0" w:uiPriority="61" w:unhideWhenUsed="0"/>
-    <w:lsdException w:name="Light Grid" w:semiHidden="0" w:uiPriority="62" w:unhideWhenUsed="0"/>
-    <w:lsdException w:name="Medium Shading 1" w:semiHidden="0" w:uiPriority="63" w:unhideWhenUsed="0"/>
-    <w:lsdException w:name="Medium Shading 2" w:semiHidden="0" w:uiPriority="64" w:unhideWhenUsed="0"/>
-    <w:lsdException w:name="Medium List 1" w:semiHidden="0" w:uiPriority="65" w:unhideWhenUsed="0"/>
-    <w:lsdException w:name="Medium List 2" w:semiHidden="0" w:uiPriority="66" w:unhideWhenUsed="0"/>
-    <w:lsdException w:name="Medium Grid 1" w:semiHidden="0" w:uiPriority="67" w:unhideWhenUsed="0"/>
-    <w:lsdException w:name="Medium Grid 2" w:semiHidden="0" w:uiPriority="68" w:unhideWhenUsed="0"/>
-    <w:lsdException w:name="Medium Grid 3" w:semiHidden="0" w:uiPriority="69" w:unhideWhenUsed="0"/>
-    <w:lsdException w:name="Dark List" w:semiHidden="0" w:uiPriority="70" w:unhideWhenUsed="0"/>
-    <w:lsdException w:name="Colorful Shading" w:semiHidden="0" w:uiPriority="71" w:unhideWhenUsed="0"/>
-    <w:lsdException w:name="Colorful List" w:semiHidden="0" w:uiPriority="72" w:unhideWhenUsed="0"/>
-    <w:lsdException w:name="Colorful Grid" w:semiHidden="0" w:uiPriority="73" w:unhideWhenUsed="0"/>
-    <w:lsdException w:name="Light Shading Accent 1" w:semiHidden="0" w:uiPriority="60" w:unhideWhenUsed="0"/>
-    <w:lsdException w:name="Light List Accent 1" w:semiHidden="0" w:uiPriority="61" w:unhideWhenUsed="0"/>
-    <w:lsdException w:name="Light Grid Accent 1" w:semiHidden="0" w:uiPriority="62" w:unhideWhenUsed="0"/>
-    <w:lsdException w:name="Medium Shading 1 Accent 1" w:semiHidden="0" w:uiPriority="63" w:unhideWhenUsed="0"/>
-    <w:lsdException w:name="Medium Shading 2 Accent 1" w:semiHidden="0" w:uiPriority="64" w:unhideWhenUsed="0"/>
-    <w:lsdException w:name="Medium List 1 Accent 1" w:semiHidden="0" w:uiPriority="65" w:unhideWhenUsed="0"/>
-    <w:lsdException w:name="Revision" w:unhideWhenUsed="0"/>
-    <w:lsdException w:name="List Paragraph" w:semiHidden="0" w:uiPriority="34" w:unhideWhenUsed="0" w:qFormat="1"/>
-    <w:lsdException w:name="Quote" w:semiHidden="0" w:uiPriority="29" w:unhideWhenUsed="0" w:qFormat="1"/>
-    <w:lsdException w:name="Intense Quote" w:semiHidden="0" w:uiPriority="30" w:unhideWhenUsed="0" w:qFormat="1"/>
-    <w:lsdException w:name="Medium List 2 Accent 1" w:semiHidden="0" w:uiPriority="66" w:unhideWhenUsed="0"/>
-    <w:lsdException w:name="Medium Grid 1 Accent 1" w:semiHidden="0" w:uiPriority="67" w:unhideWhenUsed="0"/>
-    <w:lsdException w:name="Medium Grid 2 Accent 1" w:semiHidden="0" w:uiPriority="68" w:unhideWhenUsed="0"/>
-    <w:lsdException w:name="Medium Grid 3 Accent 1" w:semiHidden="0" w:uiPriority="69" w:unhideWhenUsed="0"/>
-    <w:lsdException w:name="Dark List Accent 1" w:semiHidden="0" w:uiPriority="70" w:unhideWhenUsed="0"/>
-    <w:lsdException w:name="Colorful Shading Accent 1" w:semiHidden="0" w:uiPriority="71" w:unhideWhenUsed="0"/>
-    <w:lsdException w:name="Colorful List Accent 1" w:semiHidden="0" w:uiPriority="72" w:unhideWhenUsed="0"/>
-    <w:lsdException w:name="Colorful Grid Accent 1" w:semiHidden="0" w:uiPriority="73" w:unhideWhenUsed="0"/>
-    <w:lsdException w:name="Light Shading Accent 2" w:semiHidden="0" w:uiPriority="60" w:unhideWhenUsed="0"/>
-    <w:lsdException w:name="Light List Accent 2" w:semiHidden="0" w:uiPriority="61" w:unhideWhenUsed="0"/>
-    <w:lsdException w:name="Light Grid Accent 2" w:semiHidden="0" w:uiPriority="62" w:unhideWhenUsed="0"/>
-    <w:lsdException w:name="Medium Shading 1 Accent 2" w:semiHidden="0" w:uiPriority="63" w:unhideWhenUsed="0"/>
-    <w:lsdException w:name="Medium Shading 2 Accent 2" w:semiHidden="0" w:uiPriority="64" w:unhideWhenUsed="0"/>
-    <w:lsdException w:name="Medium List 1 Accent 2" w:semiHidden="0" w:uiPriority="65" w:unhideWhenUsed="0"/>
-    <w:lsdException w:name="Medium List 2 Accent 2" w:semiHidden="0" w:uiPriority="66" w:unhideWhenUsed="0"/>
-    <w:lsdException w:name="Medium Grid 1 Accent 2" w:semiHidden="0" w:uiPriority="67" w:unhideWhenUsed="0"/>
-    <w:lsdException w:name="Medium Grid 2 Accent 2" w:semiHidden="0" w:uiPriority="68" w:unhideWhenUsed="0"/>
-    <w:lsdException w:name="Medium Grid 3 Accent 2" w:semiHidden="0" w:uiPriority="69" w:unhideWhenUsed="0"/>
-    <w:lsdException w:name="Dark List Accent 2" w:semiHidden="0" w:uiPriority="70" w:unhideWhenUsed="0"/>
-    <w:lsdException w:name="Colorful Shading Accent 2" w:semiHidden="0" w:uiPriority="71" w:unhideWhenUsed="0"/>
-    <w:lsdException w:name="Colorful List Accent 2" w:semiHidden="0" w:uiPriority="72" w:unhideWhenUsed="0"/>
-    <w:lsdException w:name="Colorful Grid Accent 2" w:semiHidden="0" w:uiPriority="73" w:unhideWhenUsed="0"/>
-    <w:lsdException w:name="Light Shading Accent 3" w:semiHidden="0" w:uiPriority="60" w:unhideWhenUsed="0"/>
-    <w:lsdException w:name="Light List Accent 3" w:semiHidden="0" w:uiPriority="61" w:unhideWhenUsed="0"/>
-    <w:lsdException w:name="Light Grid Accent 3" w:semiHidden="0" w:uiPriority="62" w:unhideWhenUsed="0"/>
-    <w:lsdException w:name="Medium Shading 1 Accent 3" w:semiHidden="0" w:uiPriority="63" w:unhideWhenUsed="0"/>
-    <w:lsdException w:name="Medium Shading 2 Accent 3" w:semiHidden="0" w:uiPriority="64" w:unhideWhenUsed="0"/>
-    <w:lsdException w:name="Medium List 1 Accent 3" w:semiHidden="0" w:uiPriority="65" w:unhideWhenUsed="0"/>
-    <w:lsdException w:name="Medium List 2 Accent 3" w:semiHidden="0" w:uiPriority="66" w:unhideWhenUsed="0"/>
-    <w:lsdException w:name="Medium Grid 1 Accent 3" w:semiHidden="0" w:uiPriority="67" w:unhideWhenUsed="0"/>
-    <w:lsdException w:name="Medium Grid 2 Accent 3" w:semiHidden="0" w:uiPriority="68" w:unhideWhenUsed="0"/>
-    <w:lsdException w:name="Medium Grid 3 Accent 3" w:semiHidden="0" w:uiPriority="69" w:unhideWhenUsed="0"/>
-    <w:lsdException w:name="Dark List Accent 3" w:semiHidden="0" w:uiPriority="70" w:unhideWhenUsed="0"/>
-    <w:lsdException w:name="Colorful Shading Accent 3" w:semiHidden="0" w:uiPriority="71" w:unhideWhenUsed="0"/>
-    <w:lsdException w:name="Colorful List Accent 3" w:semiHidden="0" w:uiPriority="72" w:unhideWhenUsed="0"/>
-    <w:lsdException w:name="Colorful Grid Accent 3" w:semiHidden="0" w:uiPriority="73" w:unhideWhenUsed="0"/>
-    <w:lsdException w:name="Light Shading Accent 4" w:semiHidden="0" w:uiPriority="60" w:unhideWhenUsed="0"/>
-    <w:lsdException w:name="Light List Accent 4" w:semiHidden="0" w:uiPriority="61" w:unhideWhenUsed="0"/>
-    <w:lsdException w:name="Light Grid Accent 4" w:semiHidden="0" w:uiPriority="62" w:unhideWhenUsed="0"/>
-    <w:lsdException w:name="Medium Shading 1 Accent 4" w:semiHidden="0" w:uiPriority="63" w:unhideWhenUsed="0"/>
-    <w:lsdException w:name="Medium Shading 2 Accent 4" w:semiHidden="0" w:uiPriority="64" w:unhideWhenUsed="0"/>
-    <w:lsdException w:name="Medium List 1 Accent 4" w:semiHidden="0" w:uiPriority="65" w:unhideWhenUsed="0"/>
-    <w:lsdException w:name="Medium List 2 Accent 4" w:semiHidden="0" w:uiPriority="66" w:unhideWhenUsed="0"/>
-    <w:lsdException w:name="Medium Grid 1 Accent 4" w:semiHidden="0" w:uiPriority="67" w:unhideWhenUsed="0"/>
-    <w:lsdException w:name="Medium Grid 2 Accent 4" w:semiHidden="0" w:uiPriority="68" w:unhideWhenUsed="0"/>
-    <w:lsdException w:name="Medium Grid 3 Accent 4" w:semiHidden="0" w:uiPriority="69" w:unhideWhenUsed="0"/>
-    <w:lsdException w:name="Dark List Accent 4" w:semiHidden="0" w:uiPriority="70" w:unhideWhenUsed="0"/>
-    <w:lsdException w:name="Colorful Shading Accent 4" w:semiHidden="0" w:uiPriority="71" w:unhideWhenUsed="0"/>
-    <w:lsdException w:name="Colorful List Accent 4" w:semiHidden="0" w:uiPriority="72" w:unhideWhenUsed="0"/>
-    <w:lsdException w:name="Colorful Grid Accent 4" w:semiHidden="0" w:uiPriority="73" w:unhideWhenUsed="0"/>
-    <w:lsdException w:name="Light Shading Accent 5" w:semiHidden="0" w:uiPriority="60" w:unhideWhenUsed="0"/>
-    <w:lsdException w:name="Light List Accent 5" w:semiHidden="0" w:uiPriority="61" w:unhideWhenUsed="0"/>
-    <w:lsdException w:name="Light Grid Accent 5" w:semiHidden="0" w:uiPriority="62" w:unhideWhenUsed="0"/>
-    <w:lsdException w:name="Medium Shading 1 Accent 5" w:semiHidden="0" w:uiPriority="63" w:unhideWhenUsed="0"/>
-    <w:lsdException w:name="Medium Shading 2 Accent 5" w:semiHidden="0" w:uiPriority="64" w:unhideWhenUsed="0"/>
-    <w:lsdException w:name="Medium List 1 Accent 5" w:semiHidden="0" w:uiPriority="65" w:unhideWhenUsed="0"/>
-    <w:lsdException w:name="Medium List 2 Accent 5" w:semiHidden="0" w:uiPriority="66" w:unhideWhenUsed="0"/>
-    <w:lsdException w:name="Medium Grid 1 Accent 5" w:semiHidden="0" w:uiPriority="67" w:unhideWhenUsed="0"/>
-    <w:lsdException w:name="Medium Grid 2 Accent 5" w:semiHidden="0" w:uiPriority="68" w:unhideWhenUsed="0"/>
-    <w:lsdException w:name="Medium Grid 3 Accent 5" w:semiHidden="0" w:uiPriority="69" w:unhideWhenUsed="0"/>
-    <w:lsdException w:name="Dark List Accent 5" w:semiHidden="0" w:uiPriority="70" w:unhideWhenUsed="0"/>
-    <w:lsdException w:name="Colorful Shading Accent 5" w:semiHidden="0" w:uiPriority="71" w:unhideWhenUsed="0"/>
-    <w:lsdException w:name="Colorful List Accent 5" w:semiHidden="0" w:uiPriority="72" w:unhideWhenUsed="0"/>
-    <w:lsdException w:name="Colorful Grid Accent 5" w:semiHidden="0" w:uiPriority="73" w:unhideWhenUsed="0"/>
-    <w:lsdException w:name="Light Shading Accent 6" w:semiHidden="0" w:uiPriority="60" w:unhideWhenUsed="0"/>
-    <w:lsdException w:name="Light List Accent 6" w:semiHidden="0" w:uiPriority="61" w:unhideWhenUsed="0"/>
-    <w:lsdException w:name="Light Grid Accent 6" w:semiHidden="0" w:uiPriority="62" w:unhideWhenUsed="0"/>
-    <w:lsdException w:name="Medium Shading 1 Accent 6" w:semiHidden="0" w:uiPriority="63" w:unhideWhenUsed="0"/>
-    <w:lsdException w:name="Medium Shading 2 Accent 6" w:semiHidden="0" w:uiPriority="64" w:unhideWhenUsed="0"/>
-    <w:lsdException w:name="Medium List 1 Accent 6" w:semiHidden="0" w:uiPriority="65" w:unhideWhenUsed="0"/>
-    <w:lsdException w:name="Medium List 2 Accent 6" w:semiHidden="0" w:uiPriority="66" w:unhideWhenUsed="0"/>
-    <w:lsdException w:name="Medium Grid 1 Accent 6" w:semiHidden="0" w:uiPriority="67" w:unhideWhenUsed="0"/>
-    <w:lsdException w:name="Medium Grid 2 Accent 6" w:semiHidden="0" w:uiPriority="68" w:unhideWhenUsed="0"/>
-    <w:lsdException w:name="Medium Grid 3 Accent 6" w:semiHidden="0" w:uiPriority="69" w:unhideWhenUsed="0"/>
-    <w:lsdException w:name="Dark List Accent 6" w:semiHidden="0" w:uiPriority="70" w:unhideWhenUsed="0"/>
-    <w:lsdException w:name="Colorful Shading Accent 6" w:semiHidden="0" w:uiPriority="71" w:unhideWhenUsed="0"/>
-    <w:lsdException w:name="Colorful List Accent 6" w:semiHidden="0" w:uiPriority="72" w:unhideWhenUsed="0"/>
-    <w:lsdException w:name="Colorful Grid Accent 6" w:semiHidden="0" w:uiPriority="73" w:unhideWhenUsed="0"/>
-    <w:lsdException w:name="Subtle Emphasis" w:semiHidden="0" w:uiPriority="19" w:unhideWhenUsed="0" w:qFormat="1"/>
-    <w:lsdException w:name="Intense Emphasis" w:semiHidden="0" w:uiPriority="21" w:unhideWhenUsed="0" w:qFormat="1"/>
-    <w:lsdException w:name="Subtle Reference" w:semiHidden="0" w:uiPriority="31" w:unhideWhenUsed="0" w:qFormat="1"/>
-    <w:lsdException w:name="Intense Reference" w:semiHidden="0" w:uiPriority="32" w:unhideWhenUsed="0" w:qFormat="1"/>
-    <w:lsdException w:name="Book Title" w:semiHidden="0" w:uiPriority="33" w:unhideWhenUsed="0" w:qFormat="1"/>
-    <w:lsdException w:name="Bibliography" w:uiPriority="37"/>
-    <w:lsdException w:name="TOC Heading" w:uiPriority="39" w:qFormat="1"/>
+  <w:latentStyles w:defLockedState="0" w:defUIPriority="99" w:defSemiHidden="0" w:defUnhideWhenUsed="0" w:defQFormat="0" w:count="376">
+    <w:lsdException w:name="Normal" w:uiPriority="0" w:qFormat="1"/>
+    <w:lsdException w:name="heading 1" w:uiPriority="9" w:qFormat="1"/>
+    <w:lsdException w:name="heading 2" w:semiHidden="1" w:uiPriority="9" w:unhideWhenUsed="1" w:qFormat="1"/>
+    <w:lsdException w:name="heading 3" w:semiHidden="1" w:uiPriority="9" w:unhideWhenUsed="1" w:qFormat="1"/>
+    <w:lsdException w:name="heading 4" w:semiHidden="1" w:uiPriority="9" w:unhideWhenUsed="1" w:qFormat="1"/>
+    <w:lsdException w:name="heading 5" w:semiHidden="1" w:uiPriority="9" w:unhideWhenUsed="1" w:qFormat="1"/>
+    <w:lsdException w:name="heading 6" w:semiHidden="1" w:uiPriority="9" w:unhideWhenUsed="1" w:qFormat="1"/>
+    <w:lsdException w:name="heading 7" w:semiHidden="1" w:uiPriority="9" w:unhideWhenUsed="1" w:qFormat="1"/>
+    <w:lsdException w:name="heading 8" w:semiHidden="1" w:uiPriority="9" w:unhideWhenUsed="1" w:qFormat="1"/>
+    <w:lsdException w:name="heading 9" w:semiHidden="1" w:uiPriority="9" w:unhideWhenUsed="1" w:qFormat="1"/>
+    <w:lsdException w:name="index 1" w:semiHidden="1" w:unhideWhenUsed="1"/>
+    <w:lsdException w:name="index 2" w:semiHidden="1" w:unhideWhenUsed="1"/>
+    <w:lsdException w:name="index 3" w:semiHidden="1" w:unhideWhenUsed="1"/>
+    <w:lsdException w:name="index 4" w:semiHidden="1" w:unhideWhenUsed="1"/>
+    <w:lsdException w:name="index 5" w:semiHidden="1" w:unhideWhenUsed="1"/>
+    <w:lsdException w:name="index 6" w:semiHidden="1" w:unhideWhenUsed="1"/>
+    <w:lsdException w:name="index 7" w:semiHidden="1" w:unhideWhenUsed="1"/>
+    <w:lsdException w:name="index 8" w:semiHidden="1" w:unhideWhenUsed="1"/>
+    <w:lsdException w:name="index 9" w:semiHidden="1" w:unhideWhenUsed="1"/>
+    <w:lsdException w:name="toc 1" w:semiHidden="1" w:uiPriority="39" w:unhideWhenUsed="1"/>
+    <w:lsdException w:name="toc 2" w:semiHidden="1" w:uiPriority="39" w:unhideWhenUsed="1"/>
+    <w:lsdException w:name="toc 3" w:semiHidden="1" w:uiPriority="39" w:unhideWhenUsed="1"/>
+    <w:lsdException w:name="toc 4" w:semiHidden="1" w:uiPriority="39" w:unhideWhenUsed="1"/>
+    <w:lsdException w:name="toc 5" w:semiHidden="1" w:uiPriority="39" w:unhideWhenUsed="1"/>
+    <w:lsdException w:name="toc 6" w:semiHidden="1" w:uiPriority="39" w:unhideWhenUsed="1"/>
+    <w:lsdException w:name="toc 7" w:semiHidden="1" w:uiPriority="39" w:unhideWhenUsed="1"/>
+    <w:lsdException w:name="toc 8" w:semiHidden="1" w:uiPriority="39" w:unhideWhenUsed="1"/>
+    <w:lsdException w:name="toc 9" w:semiHidden="1" w:uiPriority="39" w:unhideWhenUsed="1"/>
+    <w:lsdException w:name="Normal Indent" w:semiHidden="1" w:unhideWhenUsed="1"/>
+    <w:lsdException w:name="footnote text" w:semiHidden="1" w:unhideWhenUsed="1"/>
+    <w:lsdException w:name="annotation text" w:semiHidden="1" w:unhideWhenUsed="1"/>
+    <w:lsdException w:name="header" w:semiHidden="1" w:unhideWhenUsed="1"/>
+    <w:lsdException w:name="footer" w:semiHidden="1" w:unhideWhenUsed="1"/>
+    <w:lsdException w:name="index heading" w:semiHidden="1" w:unhideWhenUsed="1"/>
+    <w:lsdException w:name="caption" w:semiHidden="1" w:uiPriority="35" w:unhideWhenUsed="1" w:qFormat="1"/>
+    <w:lsdException w:name="table of figures" w:semiHidden="1" w:unhideWhenUsed="1"/>
+    <w:lsdException w:name="envelope address" w:semiHidden="1" w:unhideWhenUsed="1"/>
+    <w:lsdException w:name="envelope return" w:semiHidden="1" w:unhideWhenUsed="1"/>
+    <w:lsdException w:name="footnote reference" w:semiHidden="1" w:unhideWhenUsed="1"/>
+    <w:lsdException w:name="annotation reference" w:semiHidden="1" w:unhideWhenUsed="1"/>
+    <w:lsdException w:name="line number" w:semiHidden="1" w:unhideWhenUsed="1"/>
+    <w:lsdException w:name="page number" w:semiHidden="1" w:unhideWhenUsed="1"/>
+    <w:lsdException w:name="endnote reference" w:semiHidden="1" w:unhideWhenUsed="1"/>
+    <w:lsdException w:name="endnote text" w:semiHidden="1" w:unhideWhenUsed="1"/>
+    <w:lsdException w:name="table of authorities" w:semiHidden="1" w:unhideWhenUsed="1"/>
+    <w:lsdException w:name="macro" w:semiHidden="1" w:unhideWhenUsed="1"/>
+    <w:lsdException w:name="toa heading" w:semiHidden="1" w:unhideWhenUsed="1"/>
+    <w:lsdException w:name="List" w:semiHidden="1" w:unhideWhenUsed="1"/>
+    <w:lsdException w:name="List Bullet" w:semiHidden="1" w:unhideWhenUsed="1"/>
+    <w:lsdException w:name="List Number" w:semiHidden="1" w:unhideWhenUsed="1"/>
+    <w:lsdException w:name="List 2" w:semiHidden="1" w:unhideWhenUsed="1"/>
+    <w:lsdException w:name="List 3" w:semiHidden="1" w:unhideWhenUsed="1"/>
+    <w:lsdException w:name="List 4" w:semiHidden="1" w:unhideWhenUsed="1"/>
+    <w:lsdException w:name="List 5" w:semiHidden="1" w:unhideWhenUsed="1"/>
+    <w:lsdException w:name="List Bullet 2" w:semiHidden="1" w:unhideWhenUsed="1"/>
+    <w:lsdException w:name="List Bullet 3" w:semiHidden="1" w:unhideWhenUsed="1"/>
+    <w:lsdException w:name="List Bullet 4" w:semiHidden="1" w:unhideWhenUsed="1"/>
+    <w:lsdException w:name="List Bullet 5" w:semiHidden="1" w:unhideWhenUsed="1"/>
+    <w:lsdException w:name="List Number 2" w:semiHidden="1" w:unhideWhenUsed="1"/>
+    <w:lsdException w:name="List Number 3" w:semiHidden="1" w:unhideWhenUsed="1"/>
+    <w:lsdException w:name="List Number 4" w:semiHidden="1" w:unhideWhenUsed="1"/>
+    <w:lsdException w:name="List Number 5" w:semiHidden="1" w:unhideWhenUsed="1"/>
+    <w:lsdException w:name="Title" w:uiPriority="10" w:qFormat="1"/>
+    <w:lsdException w:name="Closing" w:semiHidden="1" w:unhideWhenUsed="1"/>
+    <w:lsdException w:name="Signature" w:semiHidden="1" w:unhideWhenUsed="1"/>
+    <w:lsdException w:name="Default Paragraph Font" w:semiHidden="1" w:uiPriority="1" w:unhideWhenUsed="1"/>
+    <w:lsdException w:name="Body Text" w:semiHidden="1" w:unhideWhenUsed="1"/>
+    <w:lsdException w:name="Body Text Indent" w:semiHidden="1" w:unhideWhenUsed="1"/>
+    <w:lsdException w:name="List Continue" w:semiHidden="1" w:unhideWhenUsed="1"/>
+    <w:lsdException w:name="List Continue 2" w:semiHidden="1" w:unhideWhenUsed="1"/>
+    <w:lsdException w:name="List Continue 3" w:semiHidden="1" w:unhideWhenUsed="1"/>
+    <w:lsdException w:name="List Continue 4" w:semiHidden="1" w:unhideWhenUsed="1"/>
+    <w:lsdException w:name="List Continue 5" w:semiHidden="1" w:unhideWhenUsed="1"/>
+    <w:lsdException w:name="Message Header" w:semiHidden="1" w:unhideWhenUsed="1"/>
+    <w:lsdException w:name="Subtitle" w:uiPriority="11" w:qFormat="1"/>
+    <w:lsdException w:name="Salutation" w:semiHidden="1" w:unhideWhenUsed="1"/>
+    <w:lsdException w:name="Date" w:semiHidden="1" w:unhideWhenUsed="1"/>
+    <w:lsdException w:name="Body Text First Indent" w:semiHidden="1" w:unhideWhenUsed="1"/>
+    <w:lsdException w:name="Body Text First Indent 2" w:semiHidden="1" w:unhideWhenUsed="1"/>
+    <w:lsdException w:name="Note Heading" w:semiHidden="1" w:unhideWhenUsed="1"/>
+    <w:lsdException w:name="Body Text 2" w:semiHidden="1" w:unhideWhenUsed="1"/>
+    <w:lsdException w:name="Body Text 3" w:semiHidden="1" w:unhideWhenUsed="1"/>
+    <w:lsdException w:name="Body Text Indent 2" w:semiHidden="1" w:unhideWhenUsed="1"/>
+    <w:lsdException w:name="Body Text Indent 3" w:semiHidden="1" w:unhideWhenUsed="1"/>
+    <w:lsdException w:name="Block Text" w:semiHidden="1" w:unhideWhenUsed="1"/>
+    <w:lsdException w:name="Hyperlink" w:semiHidden="1" w:unhideWhenUsed="1"/>
+    <w:lsdException w:name="FollowedHyperlink" w:semiHidden="1" w:unhideWhenUsed="1"/>
+    <w:lsdException w:name="Strong" w:uiPriority="22" w:qFormat="1"/>
+    <w:lsdException w:name="Emphasis" w:uiPriority="20" w:qFormat="1"/>
+    <w:lsdException w:name="Document Map" w:semiHidden="1" w:unhideWhenUsed="1"/>
+    <w:lsdException w:name="Plain Text" w:semiHidden="1" w:unhideWhenUsed="1"/>
+    <w:lsdException w:name="E-mail Signature" w:semiHidden="1" w:unhideWhenUsed="1"/>
+    <w:lsdException w:name="HTML Top of Form" w:semiHidden="1" w:unhideWhenUsed="1"/>
+    <w:lsdException w:name="HTML Bottom of Form" w:semiHidden="1" w:unhideWhenUsed="1"/>
+    <w:lsdException w:name="Normal (Web)" w:semiHidden="1" w:unhideWhenUsed="1"/>
+    <w:lsdException w:name="HTML Acronym" w:semiHidden="1" w:unhideWhenUsed="1"/>
+    <w:lsdException w:name="HTML Address" w:semiHidden="1" w:unhideWhenUsed="1"/>
+    <w:lsdException w:name="HTML Cite" w:semiHidden="1" w:unhideWhenUsed="1"/>
+    <w:lsdException w:name="HTML Code" w:semiHidden="1" w:unhideWhenUsed="1"/>
+    <w:lsdException w:name="HTML Definition" w:semiHidden="1" w:unhideWhenUsed="1"/>
+    <w:lsdException w:name="HTML Keyboard" w:semiHidden="1" w:unhideWhenUsed="1"/>
+    <w:lsdException w:name="HTML Preformatted" w:semiHidden="1" w:unhideWhenUsed="1"/>
+    <w:lsdException w:name="HTML Sample" w:semiHidden="1" w:unhideWhenUsed="1"/>
+    <w:lsdException w:name="HTML Typewriter" w:semiHidden="1" w:unhideWhenUsed="1"/>
+    <w:lsdException w:name="HTML Variable" w:semiHidden="1" w:unhideWhenUsed="1"/>
+    <w:lsdException w:name="Normal Table" w:semiHidden="1" w:unhideWhenUsed="1"/>
+    <w:lsdException w:name="annotation subject" w:semiHidden="1" w:unhideWhenUsed="1"/>
+    <w:lsdException w:name="No List" w:semiHidden="1" w:unhideWhenUsed="1"/>
+    <w:lsdException w:name="Outline List 1" w:semiHidden="1" w:unhideWhenUsed="1"/>
+    <w:lsdException w:name="Outline List 2" w:semiHidden="1" w:unhideWhenUsed="1"/>
+    <w:lsdException w:name="Outline List 3" w:semiHidden="1" w:unhideWhenUsed="1"/>
+    <w:lsdException w:name="Table Simple 1" w:semiHidden="1" w:unhideWhenUsed="1"/>
+    <w:lsdException w:name="Table Simple 2" w:semiHidden="1" w:unhideWhenUsed="1"/>
+    <w:lsdException w:name="Table Simple 3" w:semiHidden="1" w:unhideWhenUsed="1"/>
+    <w:lsdException w:name="Table Classic 1" w:semiHidden="1" w:unhideWhenUsed="1"/>
+    <w:lsdException w:name="Table Classic 2" w:semiHidden="1" w:unhideWhenUsed="1"/>
+    <w:lsdException w:name="Table Classic 3" w:semiHidden="1" w:unhideWhenUsed="1"/>
+    <w:lsdException w:name="Table Classic 4" w:semiHidden="1" w:unhideWhenUsed="1"/>
+    <w:lsdException w:name="Table Colorful 1" w:semiHidden="1" w:unhideWhenUsed="1"/>
+    <w:lsdException w:name="Table Colorful 2" w:semiHidden="1" w:unhideWhenUsed="1"/>
+    <w:lsdException w:name="Table Colorful 3" w:semiHidden="1" w:unhideWhenUsed="1"/>
+    <w:lsdException w:name="Table Columns 1" w:semiHidden="1" w:unhideWhenUsed="1"/>
+    <w:lsdException w:name="Table Columns 2" w:semiHidden="1" w:unhideWhenUsed="1"/>
+    <w:lsdException w:name="Table Columns 3" w:semiHidden="1" w:unhideWhenUsed="1"/>
+    <w:lsdException w:name="Table Columns 4" w:semiHidden="1" w:unhideWhenUsed="1"/>
+    <w:lsdException w:name="Table Columns 5" w:semiHidden="1" w:unhideWhenUsed="1"/>
+    <w:lsdException w:name="Table Grid 1" w:semiHidden="1" w:unhideWhenUsed="1"/>
+    <w:lsdException w:name="Table Grid 2" w:semiHidden="1" w:unhideWhenUsed="1"/>
+    <w:lsdException w:name="Table Grid 3" w:semiHidden="1" w:unhideWhenUsed="1"/>
+    <w:lsdException w:name="Table Grid 4" w:semiHidden="1" w:unhideWhenUsed="1"/>
+    <w:lsdException w:name="Table Grid 5" w:semiHidden="1" w:unhideWhenUsed="1"/>
+    <w:lsdException w:name="Table Grid 6" w:semiHidden="1" w:unhideWhenUsed="1"/>
+    <w:lsdException w:name="Table Grid 7" w:semiHidden="1" w:unhideWhenUsed="1"/>
+    <w:lsdException w:name="Table Grid 8" w:semiHidden="1" w:unhideWhenUsed="1"/>
+    <w:lsdException w:name="Table List 1" w:semiHidden="1" w:unhideWhenUsed="1"/>
+    <w:lsdException w:name="Table List 2" w:semiHidden="1" w:unhideWhenUsed="1"/>
+    <w:lsdException w:name="Table List 3" w:semiHidden="1" w:unhideWhenUsed="1"/>
+    <w:lsdException w:name="Table List 4" w:semiHidden="1" w:unhideWhenUsed="1"/>
+    <w:lsdException w:name="Table List 5" w:semiHidden="1" w:unhideWhenUsed="1"/>
+    <w:lsdException w:name="Table List 6" w:semiHidden="1" w:unhideWhenUsed="1"/>
+    <w:lsdException w:name="Table List 7" w:semiHidden="1" w:unhideWhenUsed="1"/>
+    <w:lsdException w:name="Table List 8" w:semiHidden="1" w:unhideWhenUsed="1"/>
+    <w:lsdException w:name="Table 3D effects 1" w:semiHidden="1" w:unhideWhenUsed="1"/>
+    <w:lsdException w:name="Table 3D effects 2" w:semiHidden="1" w:unhideWhenUsed="1"/>
+    <w:lsdException w:name="Table 3D effects 3" w:semiHidden="1" w:unhideWhenUsed="1"/>
+    <w:lsdException w:name="Table Contemporary" w:semiHidden="1" w:unhideWhenUsed="1"/>
+    <w:lsdException w:name="Table Elegant" w:semiHidden="1" w:unhideWhenUsed="1"/>
+    <w:lsdException w:name="Table Professional" w:semiHidden="1" w:unhideWhenUsed="1"/>
+    <w:lsdException w:name="Table Subtle 1" w:semiHidden="1" w:unhideWhenUsed="1"/>
+    <w:lsdException w:name="Table Subtle 2" w:semiHidden="1" w:unhideWhenUsed="1"/>
+    <w:lsdException w:name="Table Web 1" w:semiHidden="1" w:unhideWhenUsed="1"/>
+    <w:lsdException w:name="Table Web 2" w:semiHidden="1" w:unhideWhenUsed="1"/>
+    <w:lsdException w:name="Table Web 3" w:semiHidden="1" w:unhideWhenUsed="1"/>
+    <w:lsdException w:name="Balloon Text" w:semiHidden="1" w:unhideWhenUsed="1"/>
+    <w:lsdException w:name="Table Grid" w:semiHidden="1" w:uiPriority="59" w:unhideWhenUsed="1"/>
+    <w:lsdException w:name="Table Theme" w:semiHidden="1" w:unhideWhenUsed="1"/>
+    <w:lsdException w:name="Placeholder Text" w:semiHidden="1"/>
+    <w:lsdException w:name="No Spacing" w:uiPriority="1" w:qFormat="1"/>
+    <w:lsdException w:name="Light Shading" w:uiPriority="60"/>
+    <w:lsdException w:name="Light List" w:uiPriority="61"/>
+    <w:lsdException w:name="Light Grid" w:uiPriority="62"/>
+    <w:lsdException w:name="Medium Shading 1" w:uiPriority="63"/>
+    <w:lsdException w:name="Medium Shading 2" w:uiPriority="64"/>
+    <w:lsdException w:name="Medium List 1" w:uiPriority="65"/>
+    <w:lsdException w:name="Medium List 2" w:uiPriority="66"/>
+    <w:lsdException w:name="Medium Grid 1" w:uiPriority="67"/>
+    <w:lsdException w:name="Medium Grid 2" w:uiPriority="68"/>
+    <w:lsdException w:name="Medium Grid 3" w:uiPriority="69"/>
+    <w:lsdException w:name="Dark List" w:uiPriority="70"/>
+    <w:lsdException w:name="Colorful Shading" w:uiPriority="71"/>
+    <w:lsdException w:name="Colorful List" w:uiPriority="72"/>
+    <w:lsdException w:name="Colorful Grid" w:uiPriority="73"/>
+    <w:lsdException w:name="Light Shading Accent 1" w:uiPriority="60"/>
+    <w:lsdException w:name="Light List Accent 1" w:uiPriority="61"/>
+    <w:lsdException w:name="Light Grid Accent 1" w:uiPriority="62"/>
+    <w:lsdException w:name="Medium Shading 1 Accent 1" w:uiPriority="63"/>
+    <w:lsdException w:name="Medium Shading 2 Accent 1" w:uiPriority="64"/>
+    <w:lsdException w:name="Medium List 1 Accent 1" w:uiPriority="65"/>
+    <w:lsdException w:name="Revision" w:semiHidden="1"/>
+    <w:lsdException w:name="List Paragraph" w:uiPriority="34" w:qFormat="1"/>
+    <w:lsdException w:name="Quote" w:uiPriority="29" w:qFormat="1"/>
+    <w:lsdException w:name="Intense Quote" w:uiPriority="30" w:qFormat="1"/>
+    <w:lsdException w:name="Medium List 2 Accent 1" w:uiPriority="66"/>
+    <w:lsdException w:name="Medium Grid 1 Accent 1" w:uiPriority="67"/>
+    <w:lsdException w:name="Medium Grid 2 Accent 1" w:uiPriority="68"/>
+    <w:lsdException w:name="Medium Grid 3 Accent 1" w:uiPriority="69"/>
+    <w:lsdException w:name="Dark List Accent 1" w:uiPriority="70"/>
+    <w:lsdException w:name="Colorful Shading Accent 1" w:uiPriority="71"/>
+    <w:lsdException w:name="Colorful List Accent 1" w:uiPriority="72"/>
+    <w:lsdException w:name="Colorful Grid Accent 1" w:uiPriority="73"/>
+    <w:lsdException w:name="Light Shading Accent 2" w:uiPriority="60"/>
+    <w:lsdException w:name="Light List Accent 2" w:uiPriority="61"/>
+    <w:lsdException w:name="Light Grid Accent 2" w:uiPriority="62"/>
+    <w:lsdException w:name="Medium Shading 1 Accent 2" w:uiPriority="63"/>
+    <w:lsdException w:name="Medium Shading 2 Accent 2" w:uiPriority="64"/>
+    <w:lsdException w:name="Medium List 1 Accent 2" w:uiPriority="65"/>
+    <w:lsdException w:name="Medium List 2 Accent 2" w:uiPriority="66"/>
+    <w:lsdException w:name="Medium Grid 1 Accent 2" w:uiPriority="67"/>
+    <w:lsdException w:name="Medium Grid 2 Accent 2" w:uiPriority="68"/>
+    <w:lsdException w:name="Medium Grid 3 Accent 2" w:uiPriority="69"/>
+    <w:lsdException w:name="Dark List Accent 2" w:uiPriority="70"/>
+    <w:lsdException w:name="Colorful Shading Accent 2" w:uiPriority="71"/>
+    <w:lsdException w:name="Colorful List Accent 2" w:uiPriority="72"/>
+    <w:lsdException w:name="Colorful Grid Accent 2" w:uiPriority="73"/>
+    <w:lsdException w:name="Light Shading Accent 3" w:uiPriority="60"/>
+    <w:lsdException w:name="Light List Accent 3" w:uiPriority="61"/>
+    <w:lsdException w:name="Light Grid Accent 3" w:uiPriority="62"/>
+    <w:lsdException w:name="Medium Shading 1 Accent 3" w:uiPriority="63"/>
+    <w:lsdException w:name="Medium Shading 2 Accent 3" w:uiPriority="64"/>
+    <w:lsdException w:name="Medium List 1 Accent 3" w:uiPriority="65"/>
+    <w:lsdException w:name="Medium List 2 Accent 3" w:uiPriority="66"/>
+    <w:lsdException w:name="Medium Grid 1 Accent 3" w:uiPriority="67"/>
+    <w:lsdException w:name="Medium Grid 2 Accent 3" w:uiPriority="68"/>
+    <w:lsdException w:name="Medium Grid 3 Accent 3" w:uiPriority="69"/>
+    <w:lsdException w:name="Dark List Accent 3" w:uiPriority="70"/>
+    <w:lsdException w:name="Colorful Shading Accent 3" w:uiPriority="71"/>
+    <w:lsdException w:name="Colorful List Accent 3" w:uiPriority="72"/>
+    <w:lsdException w:name="Colorful Grid Accent 3" w:uiPriority="73"/>
+    <w:lsdException w:name="Light Shading Accent 4" w:uiPriority="60"/>
+    <w:lsdException w:name="Light List Accent 4" w:uiPriority="61"/>
+    <w:lsdException w:name="Light Grid Accent 4" w:uiPriority="62"/>
+    <w:lsdException w:name="Medium Shading 1 Accent 4" w:uiPriority="63"/>
+    <w:lsdException w:name="Medium Shading 2 Accent 4" w:uiPriority="64"/>
+    <w:lsdException w:name="Medium List 1 Accent 4" w:uiPriority="65"/>
+    <w:lsdException w:name="Medium List 2 Accent 4" w:uiPriority="66"/>
+    <w:lsdException w:name="Medium Grid 1 Accent 4" w:uiPriority="67"/>
+    <w:lsdException w:name="Medium Grid 2 Accent 4" w:uiPriority="68"/>
+    <w:lsdException w:name="Medium Grid 3 Accent 4" w:uiPriority="69"/>
+    <w:lsdException w:name="Dark List Accent 4" w:uiPriority="70"/>
+    <w:lsdException w:name="Colorful Shading Accent 4" w:uiPriority="71"/>
+    <w:lsdException w:name="Colorful List Accent 4" w:uiPriority="72"/>
+    <w:lsdException w:name="Colorful Grid Accent 4" w:uiPriority="73"/>
+    <w:lsdException w:name="Light Shading Accent 5" w:uiPriority="60"/>
+    <w:lsdException w:name="Light List Accent 5" w:uiPriority="61"/>
+    <w:lsdException w:name="Light Grid Accent 5" w:uiPriority="62"/>
+    <w:lsdException w:name="Medium Shading 1 Accent 5" w:uiPriority="63"/>
+    <w:lsdException w:name="Medium Shading 2 Accent 5" w:uiPriority="64"/>
+    <w:lsdException w:name="Medium List 1 Accent 5" w:uiPriority="65"/>
+    <w:lsdException w:name="Medium List 2 Accent 5" w:uiPriority="66"/>
+    <w:lsdException w:name="Medium Grid 1 Accent 5" w:uiPriority="67"/>
+    <w:lsdException w:name="Medium Grid 2 Accent 5" w:uiPriority="68"/>
+    <w:lsdException w:name="Medium Grid 3 Accent 5" w:uiPriority="69"/>
+    <w:lsdException w:name="Dark List Accent 5" w:uiPriority="70"/>
+    <w:lsdException w:name="Colorful Shading Accent 5" w:uiPriority="71"/>
+    <w:lsdException w:name="Colorful List Accent 5" w:uiPriority="72"/>
+    <w:lsdException w:name="Colorful Grid Accent 5" w:uiPriority="73"/>
+    <w:lsdException w:name="Light Shading Accent 6" w:uiPriority="60"/>
+    <w:lsdException w:name="Light List Accent 6" w:uiPriority="61"/>
+    <w:lsdException w:name="Light Grid Accent 6" w:uiPriority="62"/>
+    <w:lsdException w:name="Medium Shading 1 Accent 6" w:uiPriority="63"/>
+    <w:lsdException w:name="Medium Shading 2 Accent 6" w:uiPriority="64"/>
+    <w:lsdException w:name="Medium List 1 Accent 6" w:uiPriority="65"/>
+    <w:lsdException w:name="Medium List 2 Accent 6" w:uiPriority="66"/>
+    <w:lsdException w:name="Medium Grid 1 Accent 6" w:uiPriority="67"/>
+    <w:lsdException w:name="Medium Grid 2 Accent 6" w:uiPriority="68"/>
+    <w:lsdException w:name="Medium Grid 3 Accent 6" w:uiPriority="69"/>
+    <w:lsdException w:name="Dark List Accent 6" w:uiPriority="70"/>
+    <w:lsdException w:name="Colorful Shading Accent 6" w:uiPriority="71"/>
+    <w:lsdException w:name="Colorful List Accent 6" w:uiPriority="72"/>
+    <w:lsdException w:name="Colorful Grid Accent 6" w:uiPriority="73"/>
+    <w:lsdException w:name="Subtle Emphasis" w:uiPriority="19" w:qFormat="1"/>
+    <w:lsdException w:name="Intense Emphasis" w:uiPriority="21" w:qFormat="1"/>
+    <w:lsdException w:name="Subtle Reference" w:uiPriority="31" w:qFormat="1"/>
+    <w:lsdException w:name="Intense Reference" w:uiPriority="32" w:qFormat="1"/>
+    <w:lsdException w:name="Book Title" w:uiPriority="33" w:qFormat="1"/>
+    <w:lsdException w:name="Bibliography" w:semiHidden="1" w:uiPriority="37" w:unhideWhenUsed="1"/>
+    <w:lsdException w:name="TOC Heading" w:semiHidden="1" w:uiPriority="39" w:unhideWhenUsed="1" w:qFormat="1"/>
+    <w:lsdException w:name="Plain Table 1" w:uiPriority="41"/>
+    <w:lsdException w:name="Plain Table 2" w:uiPriority="42"/>
+    <w:lsdException w:name="Plain Table 3" w:uiPriority="43"/>
+    <w:lsdException w:name="Plain Table 4" w:uiPriority="44"/>
+    <w:lsdException w:name="Plain Table 5" w:uiPriority="45"/>
+    <w:lsdException w:name="Grid Table Light" w:uiPriority="40"/>
+    <w:lsdException w:name="Grid Table 1 Light" w:uiPriority="46"/>
+    <w:lsdException w:name="Grid Table 2" w:uiPriority="47"/>
+    <w:lsdException w:name="Grid Table 3" w:uiPriority="48"/>
+    <w:lsdException w:name="Grid Table 4" w:uiPriority="49"/>
+    <w:lsdException w:name="Grid Table 5 Dark" w:uiPriority="50"/>
+    <w:lsdException w:name="Grid Table 6 Colorful" w:uiPriority="51"/>
+    <w:lsdException w:name="Grid Table 7 Colorful" w:uiPriority="52"/>
+    <w:lsdException w:name="Grid Table 1 Light Accent 1" w:uiPriority="46"/>
+    <w:lsdException w:name="Grid Table 2 Accent 1" w:uiPriority="47"/>
+    <w:lsdException w:name="Grid Table 3 Accent 1" w:uiPriority="48"/>
+    <w:lsdException w:name="Grid Table 4 Accent 1" w:uiPriority="49"/>
+    <w:lsdException w:name="Grid Table 5 Dark Accent 1" w:uiPriority="50"/>
+    <w:lsdException w:name="Grid Table 6 Colorful Accent 1" w:uiPriority="51"/>
+    <w:lsdException w:name="Grid Table 7 Colorful Accent 1" w:uiPriority="52"/>
+    <w:lsdException w:name="Grid Table 1 Light Accent 2" w:uiPriority="46"/>
+    <w:lsdException w:name="Grid Table 2 Accent 2" w:uiPriority="47"/>
+    <w:lsdException w:name="Grid Table 3 Accent 2" w:uiPriority="48"/>
+    <w:lsdException w:name="Grid Table 4 Accent 2" w:uiPriority="49"/>
+    <w:lsdException w:name="Grid Table 5 Dark Accent 2" w:uiPriority="50"/>
+    <w:lsdException w:name="Grid Table 6 Colorful Accent 2" w:uiPriority="51"/>
+    <w:lsdException w:name="Grid Table 7 Colorful Accent 2" w:uiPriority="52"/>
+    <w:lsdException w:name="Grid Table 1 Light Accent 3" w:uiPriority="46"/>
+    <w:lsdException w:name="Grid Table 2 Accent 3" w:uiPriority="47"/>
+    <w:lsdException w:name="Grid Table 3 Accent 3" w:uiPriority="48"/>
+    <w:lsdException w:name="Grid Table 4 Accent 3" w:uiPriority="49"/>
+    <w:lsdException w:name="Grid Table 5 Dark Accent 3" w:uiPriority="50"/>
+    <w:lsdException w:name="Grid Table 6 Colorful Accent 3" w:uiPriority="51"/>
+    <w:lsdException w:name="Grid Table 7 Colorful Accent 3" w:uiPriority="52"/>
+    <w:lsdException w:name="Grid Table 1 Light Accent 4" w:uiPriority="46"/>
+    <w:lsdException w:name="Grid Table 2 Accent 4" w:uiPriority="47"/>
+    <w:lsdException w:name="Grid Table 3 Accent 4" w:uiPriority="48"/>
+    <w:lsdException w:name="Grid Table 4 Accent 4" w:uiPriority="49"/>
+    <w:lsdException w:name="Grid Table 5 Dark Accent 4" w:uiPriority="50"/>
+    <w:lsdException w:name="Grid Table 6 Colorful Accent 4" w:uiPriority="51"/>
+    <w:lsdException w:name="Grid Table 7 Colorful Accent 4" w:uiPriority="52"/>
+    <w:lsdException w:name="Grid Table 1 Light Accent 5" w:uiPriority="46"/>
+    <w:lsdException w:name="Grid Table 2 Accent 5" w:uiPriority="47"/>
+    <w:lsdException w:name="Grid Table 3 Accent 5" w:uiPriority="48"/>
+    <w:lsdException w:name="Grid Table 4 Accent 5" w:uiPriority="49"/>
+    <w:lsdException w:name="Grid Table 5 Dark Accent 5" w:uiPriority="50"/>
+    <w:lsdException w:name="Grid Table 6 Colorful Accent 5" w:uiPriority="51"/>
+    <w:lsdException w:name="Grid Table 7 Colorful Accent 5" w:uiPriority="52"/>
+    <w:lsdException w:name="Grid Table 1 Light Accent 6" w:uiPriority="46"/>
+    <w:lsdException w:name="Grid Table 2 Accent 6" w:uiPriority="47"/>
+    <w:lsdException w:name="Grid Table 3 Accent 6" w:uiPriority="48"/>
+    <w:lsdException w:name="Grid Table 4 Accent 6" w:uiPriority="49"/>
+    <w:lsdException w:name="Grid Table 5 Dark Accent 6" w:uiPriority="50"/>
+    <w:lsdException w:name="Grid Table 6 Colorful Accent 6" w:uiPriority="51"/>
+    <w:lsdException w:name="Grid Table 7 Colorful Accent 6" w:uiPriority="52"/>
+    <w:lsdException w:name="List Table 1 Light" w:uiPriority="46"/>
+    <w:lsdException w:name="List Table 2" w:uiPriority="47"/>
+    <w:lsdException w:name="List Table 3" w:uiPriority="48"/>
+    <w:lsdException w:name="List Table 4" w:uiPriority="49"/>
+    <w:lsdException w:name="List Table 5 Dark" w:uiPriority="50"/>
+    <w:lsdException w:name="List Table 6 Colorful" w:uiPriority="51"/>
+    <w:lsdException w:name="List Table 7 Colorful" w:uiPriority="52"/>
+    <w:lsdException w:name="List Table 1 Light Accent 1" w:uiPriority="46"/>
+    <w:lsdException w:name="List Table 2 Accent 1" w:uiPriority="47"/>
+    <w:lsdException w:name="List Table 3 Accent 1" w:uiPriority="48"/>
+    <w:lsdException w:name="List Table 4 Accent 1" w:uiPriority="49"/>
+    <w:lsdException w:name="List Table 5 Dark Accent 1" w:uiPriority="50"/>
+    <w:lsdException w:name="List Table 6 Colorful Accent 1" w:uiPriority="51"/>
+    <w:lsdException w:name="List Table 7 Colorful Accent 1" w:uiPriority="52"/>
+    <w:lsdException w:name="List Table 1 Light Accent 2" w:uiPriority="46"/>
+    <w:lsdException w:name="List Table 2 Accent 2" w:uiPriority="47"/>
+    <w:lsdException w:name="List Table 3 Accent 2" w:uiPriority="48"/>
+    <w:lsdException w:name="List Table 4 Accent 2" w:uiPriority="49"/>
+    <w:lsdException w:name="List Table 5 Dark Accent 2" w:uiPriority="50"/>
+    <w:lsdException w:name="List Table 6 Colorful Accent 2" w:uiPriority="51"/>
+    <w:lsdException w:name="List Table 7 Colorful Accent 2" w:uiPriority="52"/>
+    <w:lsdException w:name="List Table 1 Light Accent 3" w:uiPriority="46"/>
+    <w:lsdException w:name="List Table 2 Accent 3" w:uiPriority="47"/>
+    <w:lsdException w:name="List Table 3 Accent 3" w:uiPriority="48"/>
+    <w:lsdException w:name="List Table 4 Accent 3" w:uiPriority="49"/>
+    <w:lsdException w:name="List Table 5 Dark Accent 3" w:uiPriority="50"/>
+    <w:lsdException w:name="List Table 6 Colorful Accent 3" w:uiPriority="51"/>
+    <w:lsdException w:name="List Table 7 Colorful Accent 3" w:uiPriority="52"/>
+    <w:lsdException w:name="List Table 1 Light Accent 4" w:uiPriority="46"/>
+    <w:lsdException w:name="List Table 2 Accent 4" w:uiPriority="47"/>
+    <w:lsdException w:name="List Table 3 Accent 4" w:uiPriority="48"/>
+    <w:lsdException w:name="List Table 4 Accent 4" w:uiPriority="49"/>
+    <w:lsdException w:name="List Table 5 Dark Accent 4" w:uiPriority="50"/>
+    <w:lsdException w:name="List Table 6 Colorful Accent 4" w:uiPriority="51"/>
+    <w:lsdException w:name="List Table 7 Colorful Accent 4" w:uiPriority="52"/>
+    <w:lsdException w:name="List Table 1 Light Accent 5" w:uiPriority="46"/>
+    <w:lsdException w:name="List Table 2 Accent 5" w:uiPriority="47"/>
+    <w:lsdException w:name="List Table 3 Accent 5" w:uiPriority="48"/>
+    <w:lsdException w:name="List Table 4 Accent 5" w:uiPriority="49"/>
+    <w:lsdException w:name="List Table 5 Dark Accent 5" w:uiPriority="50"/>
+    <w:lsdException w:name="List Table 6 Colorful Accent 5" w:uiPriority="51"/>
+    <w:lsdException w:name="List Table 7 Colorful Accent 5" w:uiPriority="52"/>
+    <w:lsdException w:name="List Table 1 Light Accent 6" w:uiPriority="46"/>
+    <w:lsdException w:name="List Table 2 Accent 6" w:uiPriority="47"/>
+    <w:lsdException w:name="List Table 3 Accent 6" w:uiPriority="48"/>
+    <w:lsdException w:name="List Table 4 Accent 6" w:uiPriority="49"/>
+    <w:lsdException w:name="List Table 5 Dark Accent 6" w:uiPriority="50"/>
+    <w:lsdException w:name="List Table 6 Colorful Accent 6" w:uiPriority="51"/>
+    <w:lsdException w:name="List Table 7 Colorful Accent 6" w:uiPriority="52"/>
+    <w:lsdException w:name="Mention" w:semiHidden="1" w:unhideWhenUsed="1"/>
+    <w:lsdException w:name="Smart Hyperlink" w:semiHidden="1" w:unhideWhenUsed="1"/>
+    <w:lsdException w:name="Hashtag" w:semiHidden="1" w:unhideWhenUsed="1"/>
+    <w:lsdException w:name="Unresolved Mention" w:semiHidden="1" w:unhideWhenUsed="1"/>
+    <w:lsdException w:name="Smart Link" w:semiHidden="1" w:unhideWhenUsed="1"/>
   </w:latentStyles>
   <w:style w:type="paragraph" w:default="1" w:styleId="Normal">
     <w:name w:val="Normal"/>

</xml_diff>

<commit_message>
Fixed importing of links to URLs
</commit_message>
<xml_diff>
--- a/pso-docx-ant/src/test/import/cases/default-references-link/default-references-link.docx
+++ b/pso-docx-ant/src/test/import/cases/default-references-link/default-references-link.docx
@@ -2,6 +2,9 @@
 <file path=word/document.xml><?xml version="1.0" encoding="utf-8"?>
 <w:document xmlns:wpc="http://schemas.microsoft.com/office/word/2010/wordprocessingCanvas" xmlns:cx="http://schemas.microsoft.com/office/drawing/2014/chartex" xmlns:cx1="http://schemas.microsoft.com/office/drawing/2015/9/8/chartex" xmlns:cx2="http://schemas.microsoft.com/office/drawing/2015/10/21/chartex" xmlns:cx3="http://schemas.microsoft.com/office/drawing/2016/5/9/chartex" xmlns:cx4="http://schemas.microsoft.com/office/drawing/2016/5/10/chartex" xmlns:cx5="http://schemas.microsoft.com/office/drawing/2016/5/11/chartex" xmlns:cx6="http://schemas.microsoft.com/office/drawing/2016/5/12/chartex" xmlns:cx7="http://schemas.microsoft.com/office/drawing/2016/5/13/chartex" xmlns:cx8="http://schemas.microsoft.com/office/drawing/2016/5/14/chartex" xmlns:mc="http://schemas.openxmlformats.org/markup-compatibility/2006" xmlns:aink="http://schemas.microsoft.com/office/drawing/2016/ink" xmlns:am3d="http://schemas.microsoft.com/office/drawing/2017/model3d" xmlns:o="urn:schemas-microsoft-com:office:office" xmlns:r="http://schemas.openxmlformats.org/officeDocument/2006/relationships" xmlns:m="http://schemas.openxmlformats.org/officeDocument/2006/math" xmlns:v="urn:schemas-microsoft-com:vml" xmlns:wp14="http://schemas.microsoft.com/office/word/2010/wordprocessingDrawing" xmlns:wp="http://schemas.openxmlformats.org/drawingml/2006/wordprocessingDrawing" xmlns:w10="urn:schemas-microsoft-com:office:word" xmlns:w="http://schemas.openxmlformats.org/wordprocessingml/2006/main" xmlns:w14="http://schemas.microsoft.com/office/word/2010/wordml" xmlns:w15="http://schemas.microsoft.com/office/word/2012/wordml" xmlns:w16cex="http://schemas.microsoft.com/office/word/2018/wordml/cex" xmlns:w16cid="http://schemas.microsoft.com/office/word/2016/wordml/cid" xmlns:w16="http://schemas.microsoft.com/office/word/2018/wordml" xmlns:w16sdtdh="http://schemas.microsoft.com/office/word/2020/wordml/sdtdatahash" xmlns:w16se="http://schemas.microsoft.com/office/word/2015/wordml/symex" xmlns:wpg="http://schemas.microsoft.com/office/word/2010/wordprocessingGroup" xmlns:wpi="http://schemas.microsoft.com/office/word/2010/wordprocessingInk" xmlns:wne="http://schemas.microsoft.com/office/word/2006/wordml" xmlns:wps="http://schemas.microsoft.com/office/word/2010/wordprocessingShape" mc:Ignorable="w14 w15 w16se w16cid w16 w16cex w16sdtdh wp14">
   <w:body>
+    <w:bookmarkStart w:name="f-98117" w:id="100"/>
+    <w:bookmarkEnd w:id="100"/>
+    <w:bookmarkStart w:name="f-98117-1" w:id="101"/>
     <w:p>
       <w:pPr>
         <w:pStyle w:val="Heading1"/>
@@ -13,6 +16,39 @@
       </w:r>
       <w:r>
         <w:t>bookmarks 1</w:t>
+      </w:r>
+    </w:p>
+    <w:bookmarkEnd w:id="101"/>
+    <w:bookmarkStart w:name="f-98117-8" w:id="103"/>
+    <w:p>
+      <w:pPr>
+        <w:pStyle w:val="BodyText"/>
+      </w:pPr>
+      <w:r>
+        <w:rPr/>
+        <w:t xml:space="preserve">Test </w:t>
+      </w:r>
+      <w:r>
+        <w:fldChar w:fldCharType="begin"/>
+      </w:r>
+      <w:r>
+        <w:instrText xml:space="preserve"> HYPERLINK "https://pageseeder.com/test#test5" </w:instrText>
+      </w:r>
+      <w:r>
+        <w:fldChar w:fldCharType="separate"/>
+      </w:r>
+      <w:r>
+        <w:rPr>
+          <w:rStyle w:val="PSHyperlink"/>
+        </w:rPr>
+        <w:t>link5</w:t>
+      </w:r>
+      <w:r>
+        <w:fldChar w:fldCharType="end"/>
+      </w:r>
+      <w:r>
+        <w:rPr/>
+        <w:t xml:space="preserve"> with fragment.</w:t>
       </w:r>
     </w:p>
     <w:p>
@@ -31,6 +67,7 @@
         </w:r>
       </w:fldSimple>
     </w:p>
+    <w:bookmarkEnd w:id="103"/>
     <w:p>
       <w:r>
         <w:rPr>

</xml_diff>

<commit_message>
Bugfix: Fixed hyperlinks containing formatting being duplicated on import
</commit_message>
<xml_diff>
--- a/pso-docx-ant/src/test/import/cases/default-references-link/default-references-link.docx
+++ b/pso-docx-ant/src/test/import/cases/default-references-link/default-references-link.docx
@@ -1,16 +1,16 @@
 
 <file path=word/document.xml><?xml version="1.0" encoding="utf-8"?>
-<w:document xmlns:wpc="http://schemas.microsoft.com/office/word/2010/wordprocessingCanvas" xmlns:cx="http://schemas.microsoft.com/office/drawing/2014/chartex" xmlns:cx1="http://schemas.microsoft.com/office/drawing/2015/9/8/chartex" xmlns:cx2="http://schemas.microsoft.com/office/drawing/2015/10/21/chartex" xmlns:cx3="http://schemas.microsoft.com/office/drawing/2016/5/9/chartex" xmlns:cx4="http://schemas.microsoft.com/office/drawing/2016/5/10/chartex" xmlns:cx5="http://schemas.microsoft.com/office/drawing/2016/5/11/chartex" xmlns:cx6="http://schemas.microsoft.com/office/drawing/2016/5/12/chartex" xmlns:cx7="http://schemas.microsoft.com/office/drawing/2016/5/13/chartex" xmlns:cx8="http://schemas.microsoft.com/office/drawing/2016/5/14/chartex" xmlns:mc="http://schemas.openxmlformats.org/markup-compatibility/2006" xmlns:aink="http://schemas.microsoft.com/office/drawing/2016/ink" xmlns:am3d="http://schemas.microsoft.com/office/drawing/2017/model3d" xmlns:o="urn:schemas-microsoft-com:office:office" xmlns:r="http://schemas.openxmlformats.org/officeDocument/2006/relationships" xmlns:m="http://schemas.openxmlformats.org/officeDocument/2006/math" xmlns:v="urn:schemas-microsoft-com:vml" xmlns:wp14="http://schemas.microsoft.com/office/word/2010/wordprocessingDrawing" xmlns:wp="http://schemas.openxmlformats.org/drawingml/2006/wordprocessingDrawing" xmlns:w10="urn:schemas-microsoft-com:office:word" xmlns:w="http://schemas.openxmlformats.org/wordprocessingml/2006/main" xmlns:w14="http://schemas.microsoft.com/office/word/2010/wordml" xmlns:w15="http://schemas.microsoft.com/office/word/2012/wordml" xmlns:w16cex="http://schemas.microsoft.com/office/word/2018/wordml/cex" xmlns:w16cid="http://schemas.microsoft.com/office/word/2016/wordml/cid" xmlns:w16="http://schemas.microsoft.com/office/word/2018/wordml" xmlns:w16sdtdh="http://schemas.microsoft.com/office/word/2020/wordml/sdtdatahash" xmlns:w16se="http://schemas.microsoft.com/office/word/2015/wordml/symex" xmlns:wpg="http://schemas.microsoft.com/office/word/2010/wordprocessingGroup" xmlns:wpi="http://schemas.microsoft.com/office/word/2010/wordprocessingInk" xmlns:wne="http://schemas.microsoft.com/office/word/2006/wordml" xmlns:wps="http://schemas.microsoft.com/office/word/2010/wordprocessingShape" mc:Ignorable="w14 w15 w16se w16cid w16 w16cex w16sdtdh wp14">
+<w:document xmlns:wpc="http://schemas.microsoft.com/office/word/2010/wordprocessingCanvas" xmlns:cx="http://schemas.microsoft.com/office/drawing/2014/chartex" xmlns:cx1="http://schemas.microsoft.com/office/drawing/2015/9/8/chartex" xmlns:cx2="http://schemas.microsoft.com/office/drawing/2015/10/21/chartex" xmlns:cx3="http://schemas.microsoft.com/office/drawing/2016/5/9/chartex" xmlns:cx4="http://schemas.microsoft.com/office/drawing/2016/5/10/chartex" xmlns:cx5="http://schemas.microsoft.com/office/drawing/2016/5/11/chartex" xmlns:cx6="http://schemas.microsoft.com/office/drawing/2016/5/12/chartex" xmlns:cx7="http://schemas.microsoft.com/office/drawing/2016/5/13/chartex" xmlns:cx8="http://schemas.microsoft.com/office/drawing/2016/5/14/chartex" xmlns:mc="http://schemas.openxmlformats.org/markup-compatibility/2006" xmlns:aink="http://schemas.microsoft.com/office/drawing/2016/ink" xmlns:am3d="http://schemas.microsoft.com/office/drawing/2017/model3d" xmlns:o="urn:schemas-microsoft-com:office:office" xmlns:oel="http://schemas.microsoft.com/office/2019/extlst" xmlns:r="http://schemas.openxmlformats.org/officeDocument/2006/relationships" xmlns:m="http://schemas.openxmlformats.org/officeDocument/2006/math" xmlns:v="urn:schemas-microsoft-com:vml" xmlns:wp14="http://schemas.microsoft.com/office/word/2010/wordprocessingDrawing" xmlns:wp="http://schemas.openxmlformats.org/drawingml/2006/wordprocessingDrawing" xmlns:w10="urn:schemas-microsoft-com:office:word" xmlns:w="http://schemas.openxmlformats.org/wordprocessingml/2006/main" xmlns:w14="http://schemas.microsoft.com/office/word/2010/wordml" xmlns:w15="http://schemas.microsoft.com/office/word/2012/wordml" xmlns:w16cex="http://schemas.microsoft.com/office/word/2018/wordml/cex" xmlns:w16cid="http://schemas.microsoft.com/office/word/2016/wordml/cid" xmlns:w16="http://schemas.microsoft.com/office/word/2018/wordml" xmlns:w16du="http://schemas.microsoft.com/office/word/2023/wordml/word16du" xmlns:w16sdtdh="http://schemas.microsoft.com/office/word/2020/wordml/sdtdatahash" xmlns:w16se="http://schemas.microsoft.com/office/word/2015/wordml/symex" xmlns:wpg="http://schemas.microsoft.com/office/word/2010/wordprocessingGroup" xmlns:wpi="http://schemas.microsoft.com/office/word/2010/wordprocessingInk" xmlns:wne="http://schemas.microsoft.com/office/word/2006/wordml" xmlns:wps="http://schemas.microsoft.com/office/word/2010/wordprocessingShape" mc:Ignorable="w14 w15 w16se w16cid w16 w16cex w16sdtdh w16du wp14">
   <w:body>
-    <w:bookmarkStart w:name="f-98117" w:id="100"/>
-    <w:bookmarkEnd w:id="100"/>
-    <w:bookmarkStart w:name="f-98117-1" w:id="101"/>
     <w:p>
       <w:pPr>
         <w:pStyle w:val="Heading1"/>
       </w:pPr>
-      <w:bookmarkStart w:id="0" w:name="_Test_doc_1"/>
+      <w:bookmarkStart w:id="0" w:name="f-98117"/>
+      <w:bookmarkStart w:id="1" w:name="_Test_doc_1"/>
+      <w:bookmarkStart w:id="2" w:name="f-98117-1"/>
       <w:bookmarkEnd w:id="0"/>
+      <w:bookmarkEnd w:id="1"/>
       <w:r>
         <w:t xml:space="preserve">Test </w:t>
       </w:r>
@@ -18,37 +18,48 @@
         <w:t>bookmarks 1</w:t>
       </w:r>
     </w:p>
-    <w:bookmarkEnd w:id="101"/>
-    <w:bookmarkStart w:name="f-98117-8" w:id="103"/>
-    <w:p>
-      <w:pPr>
-        <w:pStyle w:val="BodyText"/>
-      </w:pPr>
-      <w:r>
-        <w:rPr/>
+    <w:p>
+      <w:bookmarkStart w:id="3" w:name="f-98117-8"/>
+      <w:bookmarkEnd w:id="2"/>
+      <w:r>
         <w:t xml:space="preserve">Test </w:t>
       </w:r>
-      <w:r>
-        <w:fldChar w:fldCharType="begin"/>
-      </w:r>
-      <w:r>
-        <w:instrText xml:space="preserve"> HYPERLINK "https://pageseeder.com/test#test5" </w:instrText>
-      </w:r>
-      <w:r>
-        <w:fldChar w:fldCharType="separate"/>
-      </w:r>
-      <w:r>
-        <w:rPr>
-          <w:rStyle w:val="PSHyperlink"/>
-        </w:rPr>
-        <w:t>link5</w:t>
-      </w:r>
-      <w:r>
-        <w:fldChar w:fldCharType="end"/>
-      </w:r>
-      <w:r>
-        <w:rPr/>
-        <w:t xml:space="preserve"> with fragment.</w:t>
+      <w:hyperlink r:id="rId6" w:anchor="test5" w:history="1">
+        <w:r>
+          <w:t>link5</w:t>
+        </w:r>
+      </w:hyperlink>
+      <w:r>
+        <w:t xml:space="preserve"> </w:t>
+      </w:r>
+      <w:r>
+        <w:t xml:space="preserve">and </w:t>
+      </w:r>
+      <w:r>
+        <w:t xml:space="preserve"> </w:t>
+      </w:r>
+      <w:hyperlink r:id="rId7" w:anchor="test5" w:history="1">
+        <w:r>
+          <w:t>link</w:t>
+        </w:r>
+        <w:r>
+          <w:rPr>
+            <w:vertAlign w:val="superscript"/>
+          </w:rPr>
+          <w:t>2</w:t>
+        </w:r>
+        <w:r>
+          <w:t>5</w:t>
+        </w:r>
+      </w:hyperlink>
+      <w:r>
+        <w:t xml:space="preserve"> </w:t>
+      </w:r>
+      <w:r>
+        <w:t xml:space="preserve"> </w:t>
+      </w:r>
+      <w:r>
+        <w:t>with fragment.</w:t>
       </w:r>
     </w:p>
     <w:p>
@@ -67,7 +78,7 @@
         </w:r>
       </w:fldSimple>
     </w:p>
-    <w:bookmarkEnd w:id="103"/>
+    <w:bookmarkEnd w:id="3"/>
     <w:p>
       <w:r>
         <w:rPr>
@@ -75,7 +86,7 @@
           <w:lang w:val="en-GB" w:eastAsia="en-GB"/>
         </w:rPr>
         <w:drawing>
-          <wp:inline distT="0" distB="0" distL="0" distR="0" wp14:anchorId="443E589A" wp14:editId="26D9E4E3">
+          <wp:inline distT="0" distB="0" distL="0" distR="0" wp14:anchorId="244B3231" wp14:editId="73D1533F">
             <wp:extent cx="5731510" cy="5367020"/>
             <wp:effectExtent l="0" t="0" r="2540" b="5080"/>
             <wp:docPr id="1" name="Picture 1"/>
@@ -90,7 +101,7 @@
                     <pic:cNvPicPr/>
                   </pic:nvPicPr>
                   <pic:blipFill>
-                    <a:blip r:embed="rId6">
+                    <a:blip r:embed="rId8">
                       <a:extLst>
                         <a:ext uri="{28A0092B-C50C-407E-A947-70E740481C1C}">
                           <a14:useLocalDpi xmlns:a14="http://schemas.microsoft.com/office/drawing/2010/main" val="0"/>
@@ -121,9 +132,9 @@
       <w:pPr>
         <w:pStyle w:val="Heading2"/>
       </w:pPr>
-      <w:bookmarkStart w:id="1" w:name="bm2a"/>
-      <w:bookmarkStart w:id="2" w:name="_Ref3803754"/>
-      <w:bookmarkEnd w:id="1"/>
+      <w:bookmarkStart w:id="4" w:name="bm2a"/>
+      <w:bookmarkStart w:id="5" w:name="_Ref3803754"/>
+      <w:bookmarkEnd w:id="4"/>
       <w:r>
         <w:t>My</w:t>
       </w:r>
@@ -133,7 +144,7 @@
       <w:r>
         <w:t>A</w:t>
       </w:r>
-      <w:bookmarkEnd w:id="2"/>
+      <w:bookmarkEnd w:id="5"/>
       <w:r>
         <w:t>-</w:t>
       </w:r>
@@ -187,8 +198,8 @@
       </w:r>
     </w:p>
     <w:p>
-      <w:bookmarkStart w:id="3" w:name="bm2a1"/>
-      <w:bookmarkEnd w:id="3"/>
+      <w:bookmarkStart w:id="6" w:name="bm2a1"/>
+      <w:bookmarkEnd w:id="6"/>
       <w:r>
         <w:t>Another para 2A1</w:t>
       </w:r>
@@ -202,15 +213,15 @@
       </w:r>
     </w:p>
     <w:p>
-      <w:bookmarkStart w:id="4" w:name="bm2a2"/>
-      <w:bookmarkEnd w:id="4"/>
+      <w:bookmarkStart w:id="7" w:name="bm2a2"/>
+      <w:bookmarkEnd w:id="7"/>
       <w:r>
         <w:t>Another para 2A2</w:t>
       </w:r>
     </w:p>
     <w:p>
-      <w:bookmarkStart w:id="5" w:name="bm2a3"/>
-      <w:bookmarkEnd w:id="5"/>
+      <w:bookmarkStart w:id="8" w:name="bm2a3"/>
+      <w:bookmarkEnd w:id="8"/>
       <w:r>
         <w:t>Another para 2A3</w:t>
       </w:r>
@@ -223,9 +234,10 @@
           <w:numId w:val="2"/>
         </w:numPr>
       </w:pPr>
-      <w:bookmarkStart w:id="6" w:name="bm2a4"/>
-      <w:bookmarkEnd w:id="6"/>
-      <w:r>
+      <w:bookmarkStart w:id="9" w:name="bm2a4"/>
+      <w:bookmarkEnd w:id="9"/>
+      <w:r>
+        <w:lastRenderedPageBreak/>
         <w:t>List 2A4</w:t>
       </w:r>
     </w:p>
@@ -233,10 +245,9 @@
       <w:pPr>
         <w:pStyle w:val="Heading2"/>
       </w:pPr>
-      <w:bookmarkStart w:id="7" w:name="_Another_heading_2B"/>
-      <w:bookmarkEnd w:id="7"/>
-      <w:r>
-        <w:lastRenderedPageBreak/>
+      <w:bookmarkStart w:id="10" w:name="_Another_heading_2B"/>
+      <w:bookmarkEnd w:id="10"/>
+      <w:r>
         <w:t>My</w:t>
       </w:r>
       <w:r>
@@ -486,8 +497,8 @@
       <w:pPr>
         <w:pStyle w:val="Heading2"/>
       </w:pPr>
-      <w:bookmarkStart w:id="8" w:name="_Another_heading_2C"/>
-      <w:bookmarkEnd w:id="8"/>
+      <w:bookmarkStart w:id="11" w:name="_Another_heading_2C"/>
+      <w:bookmarkEnd w:id="11"/>
       <w:r>
         <w:t>My</w:t>
       </w:r>
@@ -544,8 +555,8 @@
       <w:pPr>
         <w:pStyle w:val="Heading3"/>
       </w:pPr>
-      <w:bookmarkStart w:id="9" w:name="_Heading_3CA"/>
-      <w:bookmarkEnd w:id="9"/>
+      <w:bookmarkStart w:id="12" w:name="_Heading_3CA"/>
+      <w:bookmarkEnd w:id="12"/>
       <w:r>
         <w:t>My h</w:t>
       </w:r>
@@ -649,7 +660,7 @@
 </file>
 
 <file path=word/numbering.xml><?xml version="1.0" encoding="utf-8"?>
-<w:numbering xmlns:wpc="http://schemas.microsoft.com/office/word/2010/wordprocessingCanvas" xmlns:cx="http://schemas.microsoft.com/office/drawing/2014/chartex" xmlns:cx1="http://schemas.microsoft.com/office/drawing/2015/9/8/chartex" xmlns:cx2="http://schemas.microsoft.com/office/drawing/2015/10/21/chartex" xmlns:cx3="http://schemas.microsoft.com/office/drawing/2016/5/9/chartex" xmlns:cx4="http://schemas.microsoft.com/office/drawing/2016/5/10/chartex" xmlns:cx5="http://schemas.microsoft.com/office/drawing/2016/5/11/chartex" xmlns:cx6="http://schemas.microsoft.com/office/drawing/2016/5/12/chartex" xmlns:cx7="http://schemas.microsoft.com/office/drawing/2016/5/13/chartex" xmlns:cx8="http://schemas.microsoft.com/office/drawing/2016/5/14/chartex" xmlns:mc="http://schemas.openxmlformats.org/markup-compatibility/2006" xmlns:aink="http://schemas.microsoft.com/office/drawing/2016/ink" xmlns:am3d="http://schemas.microsoft.com/office/drawing/2017/model3d" xmlns:o="urn:schemas-microsoft-com:office:office" xmlns:r="http://schemas.openxmlformats.org/officeDocument/2006/relationships" xmlns:m="http://schemas.openxmlformats.org/officeDocument/2006/math" xmlns:v="urn:schemas-microsoft-com:vml" xmlns:wp14="http://schemas.microsoft.com/office/word/2010/wordprocessingDrawing" xmlns:wp="http://schemas.openxmlformats.org/drawingml/2006/wordprocessingDrawing" xmlns:w10="urn:schemas-microsoft-com:office:word" xmlns:w="http://schemas.openxmlformats.org/wordprocessingml/2006/main" xmlns:w14="http://schemas.microsoft.com/office/word/2010/wordml" xmlns:w15="http://schemas.microsoft.com/office/word/2012/wordml" xmlns:w16cex="http://schemas.microsoft.com/office/word/2018/wordml/cex" xmlns:w16cid="http://schemas.microsoft.com/office/word/2016/wordml/cid" xmlns:w16="http://schemas.microsoft.com/office/word/2018/wordml" xmlns:w16sdtdh="http://schemas.microsoft.com/office/word/2020/wordml/sdtdatahash" xmlns:w16se="http://schemas.microsoft.com/office/word/2015/wordml/symex" xmlns:wpg="http://schemas.microsoft.com/office/word/2010/wordprocessingGroup" xmlns:wpi="http://schemas.microsoft.com/office/word/2010/wordprocessingInk" xmlns:wne="http://schemas.microsoft.com/office/word/2006/wordml" xmlns:wps="http://schemas.microsoft.com/office/word/2010/wordprocessingShape" mc:Ignorable="w14 w15 w16se w16cid w16 w16cex w16sdtdh wp14">
+<w:numbering xmlns:wpc="http://schemas.microsoft.com/office/word/2010/wordprocessingCanvas" xmlns:cx="http://schemas.microsoft.com/office/drawing/2014/chartex" xmlns:cx1="http://schemas.microsoft.com/office/drawing/2015/9/8/chartex" xmlns:cx2="http://schemas.microsoft.com/office/drawing/2015/10/21/chartex" xmlns:cx3="http://schemas.microsoft.com/office/drawing/2016/5/9/chartex" xmlns:cx4="http://schemas.microsoft.com/office/drawing/2016/5/10/chartex" xmlns:cx5="http://schemas.microsoft.com/office/drawing/2016/5/11/chartex" xmlns:cx6="http://schemas.microsoft.com/office/drawing/2016/5/12/chartex" xmlns:cx7="http://schemas.microsoft.com/office/drawing/2016/5/13/chartex" xmlns:cx8="http://schemas.microsoft.com/office/drawing/2016/5/14/chartex" xmlns:mc="http://schemas.openxmlformats.org/markup-compatibility/2006" xmlns:aink="http://schemas.microsoft.com/office/drawing/2016/ink" xmlns:am3d="http://schemas.microsoft.com/office/drawing/2017/model3d" xmlns:o="urn:schemas-microsoft-com:office:office" xmlns:oel="http://schemas.microsoft.com/office/2019/extlst" xmlns:r="http://schemas.openxmlformats.org/officeDocument/2006/relationships" xmlns:m="http://schemas.openxmlformats.org/officeDocument/2006/math" xmlns:v="urn:schemas-microsoft-com:vml" xmlns:wp14="http://schemas.microsoft.com/office/word/2010/wordprocessingDrawing" xmlns:wp="http://schemas.openxmlformats.org/drawingml/2006/wordprocessingDrawing" xmlns:w10="urn:schemas-microsoft-com:office:word" xmlns:w="http://schemas.openxmlformats.org/wordprocessingml/2006/main" xmlns:w14="http://schemas.microsoft.com/office/word/2010/wordml" xmlns:w15="http://schemas.microsoft.com/office/word/2012/wordml" xmlns:w16cex="http://schemas.microsoft.com/office/word/2018/wordml/cex" xmlns:w16cid="http://schemas.microsoft.com/office/word/2016/wordml/cid" xmlns:w16="http://schemas.microsoft.com/office/word/2018/wordml" xmlns:w16du="http://schemas.microsoft.com/office/word/2023/wordml/word16du" xmlns:w16sdtdh="http://schemas.microsoft.com/office/word/2020/wordml/sdtdatahash" xmlns:w16se="http://schemas.microsoft.com/office/word/2015/wordml/symex" xmlns:wpg="http://schemas.microsoft.com/office/word/2010/wordprocessingGroup" xmlns:wpi="http://schemas.microsoft.com/office/word/2010/wordprocessingInk" xmlns:wne="http://schemas.microsoft.com/office/word/2006/wordml" xmlns:wps="http://schemas.microsoft.com/office/word/2010/wordprocessingShape" mc:Ignorable="w14 w15 w16se w16cid w16 w16cex w16sdtdh w16du wp14">
   <w:abstractNum w:abstractNumId="0" w15:restartNumberingAfterBreak="0">
     <w:nsid w:val="43944347"/>
     <w:multiLevelType w:val="hybridMultilevel"/>
@@ -822,17 +833,17 @@
       </w:pPr>
     </w:lvl>
   </w:abstractNum>
-  <w:num w:numId="1">
+  <w:num w:numId="1" w16cid:durableId="1582328048">
     <w:abstractNumId w:val="0"/>
   </w:num>
-  <w:num w:numId="2">
+  <w:num w:numId="2" w16cid:durableId="1416128464">
     <w:abstractNumId w:val="1"/>
   </w:num>
 </w:numbering>
 </file>
 
 <file path=word/styles.xml><?xml version="1.0" encoding="utf-8"?>
-<w:styles xmlns:mc="http://schemas.openxmlformats.org/markup-compatibility/2006" xmlns:r="http://schemas.openxmlformats.org/officeDocument/2006/relationships" xmlns:w="http://schemas.openxmlformats.org/wordprocessingml/2006/main" xmlns:w14="http://schemas.microsoft.com/office/word/2010/wordml" xmlns:w15="http://schemas.microsoft.com/office/word/2012/wordml" xmlns:w16cex="http://schemas.microsoft.com/office/word/2018/wordml/cex" xmlns:w16cid="http://schemas.microsoft.com/office/word/2016/wordml/cid" xmlns:w16="http://schemas.microsoft.com/office/word/2018/wordml" xmlns:w16sdtdh="http://schemas.microsoft.com/office/word/2020/wordml/sdtdatahash" xmlns:w16se="http://schemas.microsoft.com/office/word/2015/wordml/symex" mc:Ignorable="w14 w15 w16se w16cid w16 w16cex w16sdtdh">
+<w:styles xmlns:mc="http://schemas.openxmlformats.org/markup-compatibility/2006" xmlns:r="http://schemas.openxmlformats.org/officeDocument/2006/relationships" xmlns:w="http://schemas.openxmlformats.org/wordprocessingml/2006/main" xmlns:w14="http://schemas.microsoft.com/office/word/2010/wordml" xmlns:w15="http://schemas.microsoft.com/office/word/2012/wordml" xmlns:w16cex="http://schemas.microsoft.com/office/word/2018/wordml/cex" xmlns:w16cid="http://schemas.microsoft.com/office/word/2016/wordml/cid" xmlns:w16="http://schemas.microsoft.com/office/word/2018/wordml" xmlns:w16du="http://schemas.microsoft.com/office/word/2023/wordml/word16du" xmlns:w16sdtdh="http://schemas.microsoft.com/office/word/2020/wordml/sdtdatahash" xmlns:w16se="http://schemas.microsoft.com/office/word/2015/wordml/symex" mc:Ignorable="w14 w15 w16se w16cid w16 w16cex w16sdtdh w16du">
   <w:docDefaults>
     <w:rPrDefault>
       <w:rPr>
@@ -1003,7 +1014,7 @@
     <w:lsdException w:name="Table Web 2" w:semiHidden="1" w:unhideWhenUsed="1"/>
     <w:lsdException w:name="Table Web 3" w:semiHidden="1" w:unhideWhenUsed="1"/>
     <w:lsdException w:name="Balloon Text" w:semiHidden="1" w:unhideWhenUsed="1"/>
-    <w:lsdException w:name="Table Grid" w:semiHidden="1" w:uiPriority="59" w:unhideWhenUsed="1"/>
+    <w:lsdException w:name="Table Grid" w:uiPriority="59"/>
     <w:lsdException w:name="Table Theme" w:semiHidden="1" w:unhideWhenUsed="1"/>
     <w:lsdException w:name="Placeholder Text" w:semiHidden="1"/>
     <w:lsdException w:name="No Spacing" w:uiPriority="1" w:qFormat="1"/>

</xml_diff>

<commit_message>
Bugfix: Fixed bookmarks inside fields codes being ignored
</commit_message>
<xml_diff>
--- a/pso-docx-ant/src/test/import/cases/default-references-link/default-references-link.docx
+++ b/pso-docx-ant/src/test/import/cases/default-references-link/default-references-link.docx
@@ -33,10 +33,7 @@
         <w:t xml:space="preserve"> </w:t>
       </w:r>
       <w:r>
-        <w:t xml:space="preserve">and </w:t>
-      </w:r>
-      <w:r>
-        <w:t xml:space="preserve"> </w:t>
+        <w:t xml:space="preserve">and  </w:t>
       </w:r>
       <w:hyperlink r:id="rId7" w:anchor="test5" w:history="1">
         <w:r>
@@ -53,10 +50,7 @@
         </w:r>
       </w:hyperlink>
       <w:r>
-        <w:t xml:space="preserve"> </w:t>
-      </w:r>
-      <w:r>
-        <w:t xml:space="preserve"> </w:t>
+        <w:t xml:space="preserve">  </w:t>
       </w:r>
       <w:r>
         <w:t>with fragment.</w:t>
@@ -492,13 +486,122 @@
         </w:tc>
       </w:tr>
     </w:tbl>
+    <w:p>
+      <w:pPr>
+        <w:pStyle w:val="BodyText"/>
+      </w:pPr>
+      <w:r>
+        <w:t>Equation </w:t>
+      </w:r>
+      <w:r>
+        <w:fldChar w:fldCharType="begin"/>
+      </w:r>
+      <w:r>
+        <w:instrText xml:space="preserve"> REF _Ref240346915 \h  \* MERGEFORMAT </w:instrText>
+      </w:r>
+      <w:r>
+        <w:fldChar w:fldCharType="separate"/>
+      </w:r>
+      <w:r>
+        <w:rPr>
+          <w:noProof/>
+        </w:rPr>
+        <w:t>2</w:t>
+      </w:r>
+      <w:r>
+        <w:fldChar w:fldCharType="end"/>
+      </w:r>
+      <w:r>
+        <w:t>.</w:t>
+      </w:r>
+    </w:p>
+    <w:tbl>
+      <w:tblPr>
+        <w:tblW w:w="5000" w:type="pct"/>
+        <w:tblLook w:val="01E0" w:firstRow="1" w:lastRow="1" w:firstColumn="1" w:lastColumn="1" w:noHBand="0" w:noVBand="0"/>
+      </w:tblPr>
+      <w:tblGrid>
+        <w:gridCol w:w="8667"/>
+        <w:gridCol w:w="575"/>
+      </w:tblGrid>
+      <w:tr>
+        <w:tc>
+          <w:tcPr>
+            <w:tcW w:w="4689" w:type="pct"/>
+          </w:tcPr>
+          <w:p>
+            <w:pPr>
+              <w:keepLines/>
+              <w:pageBreakBefore/>
+              <w:spacing w:before="120"/>
+              <w:rPr>
+                <w:rFonts w:cs="Arial"/>
+              </w:rPr>
+            </w:pPr>
+            <w:r>
+              <w:rPr>
+                <w:rFonts w:cs="Arial"/>
+              </w:rPr>
+              <w:lastRenderedPageBreak/>
+              <w:t>My equation anchor</w:t>
+            </w:r>
+          </w:p>
+        </w:tc>
+        <w:tc>
+          <w:tcPr>
+            <w:tcW w:w="311" w:type="pct"/>
+          </w:tcPr>
+          <w:p>
+            <w:pPr>
+              <w:pStyle w:val="Equationright"/>
+              <w:keepLines/>
+              <w:rPr>
+                <w:noProof/>
+              </w:rPr>
+            </w:pPr>
+            <w:r>
+              <w:rPr>
+                <w:noProof/>
+              </w:rPr>
+              <w:fldChar w:fldCharType="begin"/>
+            </w:r>
+            <w:r>
+              <w:rPr>
+                <w:noProof/>
+              </w:rPr>
+              <w:instrText xml:space="preserve"> SEQ Equation \* ARABIC </w:instrText>
+            </w:r>
+            <w:r>
+              <w:rPr>
+                <w:noProof/>
+              </w:rPr>
+              <w:fldChar w:fldCharType="separate"/>
+            </w:r>
+            <w:bookmarkStart w:id="11" w:name="_Ref240346915"/>
+            <w:r>
+              <w:rPr>
+                <w:noProof/>
+              </w:rPr>
+              <w:t>2</w:t>
+            </w:r>
+            <w:bookmarkEnd w:id="11"/>
+            <w:r>
+              <w:rPr>
+                <w:noProof/>
+              </w:rPr>
+              <w:fldChar w:fldCharType="end"/>
+            </w:r>
+          </w:p>
+        </w:tc>
+      </w:tr>
+    </w:tbl>
     <w:p/>
     <w:p>
       <w:pPr>
         <w:pStyle w:val="Heading2"/>
       </w:pPr>
-      <w:bookmarkStart w:id="11" w:name="_Another_heading_2C"/>
-      <w:bookmarkEnd w:id="11"/>
+      <w:bookmarkStart w:id="12" w:name="_Another_heading_2C"/>
+      <w:bookmarkEnd w:id="12"/>
       <w:r>
         <w:t>My</w:t>
       </w:r>
@@ -555,8 +658,8 @@
       <w:pPr>
         <w:pStyle w:val="Heading3"/>
       </w:pPr>
-      <w:bookmarkStart w:id="12" w:name="_Heading_3CA"/>
-      <w:bookmarkEnd w:id="12"/>
+      <w:bookmarkStart w:id="13" w:name="_Heading_3CA"/>
+      <w:bookmarkEnd w:id="13"/>
       <w:r>
         <w:t>My h</w:t>
       </w:r>
@@ -926,7 +1029,7 @@
     <w:lsdException w:name="Closing" w:semiHidden="1" w:unhideWhenUsed="1"/>
     <w:lsdException w:name="Signature" w:semiHidden="1" w:unhideWhenUsed="1"/>
     <w:lsdException w:name="Default Paragraph Font" w:semiHidden="1" w:uiPriority="1" w:unhideWhenUsed="1"/>
-    <w:lsdException w:name="Body Text" w:semiHidden="1" w:unhideWhenUsed="1"/>
+    <w:lsdException w:name="Body Text" w:semiHidden="1" w:uiPriority="0" w:unhideWhenUsed="1"/>
     <w:lsdException w:name="Body Text Indent" w:semiHidden="1" w:unhideWhenUsed="1"/>
     <w:lsdException w:name="List Continue" w:semiHidden="1" w:unhideWhenUsed="1"/>
     <w:lsdException w:name="List Continue 2" w:semiHidden="1" w:unhideWhenUsed="1"/>
@@ -1463,6 +1566,45 @@
       <w:u w:val="single"/>
     </w:rPr>
   </w:style>
+  <w:style w:type="paragraph" w:styleId="BodyText">
+    <w:name w:val="Body Text"/>
+    <w:link w:val="BodyTextChar"/>
+    <w:rsid w:val="00356A08"/>
+    <w:pPr>
+      <w:keepLines/>
+      <w:spacing w:before="240" w:after="120" w:line="240" w:lineRule="atLeast"/>
+    </w:pPr>
+    <w:rPr>
+      <w:rFonts w:ascii="Arial" w:eastAsia="Times New Roman" w:hAnsi="Arial" w:cs="Times New Roman"/>
+      <w:sz w:val="20"/>
+      <w:lang w:eastAsia="en-AU"/>
+    </w:rPr>
+  </w:style>
+  <w:style w:type="character" w:customStyle="1" w:styleId="BodyTextChar">
+    <w:name w:val="Body Text Char"/>
+    <w:basedOn w:val="DefaultParagraphFont"/>
+    <w:link w:val="BodyText"/>
+    <w:rsid w:val="00356A08"/>
+    <w:rPr>
+      <w:rFonts w:ascii="Arial" w:eastAsia="Times New Roman" w:hAnsi="Arial" w:cs="Times New Roman"/>
+      <w:sz w:val="20"/>
+      <w:lang w:eastAsia="en-AU"/>
+    </w:rPr>
+  </w:style>
+  <w:style w:type="paragraph" w:customStyle="1" w:styleId="Equationright">
+    <w:name w:val="Equation right"/>
+    <w:rsid w:val="00356A08"/>
+    <w:pPr>
+      <w:spacing w:before="120" w:after="120" w:line="240" w:lineRule="atLeast"/>
+      <w:jc w:val="right"/>
+    </w:pPr>
+    <w:rPr>
+      <w:rFonts w:ascii="Arial" w:eastAsia="Times New Roman" w:hAnsi="Arial" w:cs="Times New Roman"/>
+      <w:sz w:val="20"/>
+      <w:szCs w:val="18"/>
+      <w:lang w:eastAsia="en-AU"/>
+    </w:rPr>
+  </w:style>
 </w:styles>
 </file>
 

</xml_diff>